<commit_message>
Ok! I am done with the section three. Michael I left the section five for you to finish.
</commit_message>
<xml_diff>
--- a/1st iteration/cheapskates-firstplan.docx
+++ b/1st iteration/cheapskates-firstplan.docx
@@ -2385,6 +2385,14 @@
     </w:p>
     <w:p>
       <w:pPr>
+        <w:ind w:left="720"/>
+      </w:pPr>
+      <w:r>
+        <w:t>We are using Google code for this part. A repository has already been set.</w:t>
+      </w:r>
+    </w:p>
+    <w:p>
+      <w:pPr>
         <w:pStyle w:val="ListParagraph"/>
         <w:numPr>
           <w:ilvl w:val="0"/>
@@ -2397,6 +2405,14 @@
     </w:p>
     <w:p>
       <w:pPr>
+        <w:ind w:left="720"/>
+      </w:pPr>
+      <w:r>
+        <w:t>Michael Glass already has a domain name set for the assignment (mycheapfriend.com)</w:t>
+      </w:r>
+    </w:p>
+    <w:p>
+      <w:pPr>
         <w:pStyle w:val="ListParagraph"/>
         <w:numPr>
           <w:ilvl w:val="0"/>
@@ -2430,6 +2446,20 @@
     </w:p>
     <w:p>
       <w:pPr>
+        <w:ind w:left="1440"/>
+      </w:pPr>
+      <w:r>
+        <w:t xml:space="preserve">It was already </w:t>
+      </w:r>
+      <w:r>
+        <w:t>s</w:t>
+      </w:r>
+      <w:r>
+        <w:t>ubmitted.</w:t>
+      </w:r>
+    </w:p>
+    <w:p>
+      <w:pPr>
         <w:pStyle w:val="ListParagraph"/>
         <w:numPr>
           <w:ilvl w:val="1"/>
@@ -2442,8 +2472,11 @@
     </w:p>
     <w:p>
       <w:pPr>
-        <w:pStyle w:val="ListParagraph"/>
-      </w:pPr>
+        <w:ind w:left="720" w:firstLine="720"/>
+      </w:pPr>
+      <w:r>
+        <w:t>It is currently in progress. All members are working on it.</w:t>
+      </w:r>
     </w:p>
     <w:p>
       <w:pPr>
@@ -2474,6 +2507,14 @@
     </w:p>
     <w:p>
       <w:pPr>
+        <w:ind w:left="1440"/>
+      </w:pPr>
+      <w:r>
+        <w:t>We will write a very basic Toy system. The system will show minimal message communication between two users. One pair will work on this system while the other comes up with the interface skeleton for our real system.</w:t>
+      </w:r>
+    </w:p>
+    <w:p>
+      <w:pPr>
         <w:pStyle w:val="ListParagraph"/>
         <w:numPr>
           <w:ilvl w:val="1"/>
@@ -2486,8 +2527,11 @@
     </w:p>
     <w:p>
       <w:pPr>
-        <w:pStyle w:val="ListParagraph"/>
-      </w:pPr>
+        <w:ind w:left="1440"/>
+      </w:pPr>
+      <w:r>
+        <w:t>After we have a working toy system and the interface ready, the two pairs will educate each other on the work they have done.</w:t>
+      </w:r>
     </w:p>
     <w:p>
       <w:pPr>
@@ -2521,6 +2565,14 @@
     </w:p>
     <w:p>
       <w:pPr>
+        <w:ind w:left="1440"/>
+      </w:pPr>
+      <w:r>
+        <w:t>Some of this will be done, when the other pair is implementing the toy system.</w:t>
+      </w:r>
+    </w:p>
+    <w:p>
+      <w:pPr>
         <w:pStyle w:val="ListParagraph"/>
         <w:numPr>
           <w:ilvl w:val="1"/>
@@ -2587,6 +2639,20 @@
     </w:p>
     <w:p>
       <w:pPr>
+        <w:ind w:left="1440"/>
+      </w:pPr>
+      <w:r>
+        <w:t>The work will be divided among the team, the schedule section of this report shows how it will be done.</w:t>
+      </w:r>
+    </w:p>
+    <w:p>
+      <w:pPr>
+        <w:pStyle w:val="ListParagraph"/>
+        <w:ind w:left="1080"/>
+      </w:pPr>
+    </w:p>
+    <w:p>
+      <w:pPr>
         <w:pStyle w:val="ListParagraph"/>
         <w:ind w:left="1080"/>
       </w:pPr>
@@ -2600,10 +2666,19 @@
         </w:numPr>
       </w:pPr>
       <w:r>
+        <w:lastRenderedPageBreak/>
         <w:t xml:space="preserve">First </w:t>
       </w:r>
       <w:r>
         <w:t xml:space="preserve">Iteration 1st project report </w:t>
+      </w:r>
+    </w:p>
+    <w:p>
+      <w:pPr>
+        <w:ind w:left="720"/>
+      </w:pPr>
+      <w:r>
+        <w:t>The team will write the report for the work done so far.</w:t>
       </w:r>
     </w:p>
     <w:p>
@@ -2689,8 +2764,11 @@
     </w:p>
     <w:p>
       <w:pPr>
-        <w:pStyle w:val="ListParagraph"/>
-      </w:pPr>
+        <w:ind w:left="720"/>
+      </w:pPr>
+      <w:r>
+        <w:t>Again the work is going to split and the actual functionality will be built to complete the system proposed.</w:t>
+      </w:r>
     </w:p>
     <w:p>
       <w:pPr>
@@ -2708,6 +2786,32 @@
       </w:r>
       <w:r>
         <w:t xml:space="preserve"> </w:t>
+      </w:r>
+    </w:p>
+    <w:p>
+      <w:pPr>
+        <w:ind w:left="720"/>
+      </w:pPr>
+      <w:r>
+        <w:t>The 2</w:t>
+      </w:r>
+      <w:r>
+        <w:rPr>
+          <w:vertAlign w:val="superscript"/>
+        </w:rPr>
+        <w:t>nd</w:t>
+      </w:r>
+      <w:r>
+        <w:t xml:space="preserve"> report for the 1</w:t>
+      </w:r>
+      <w:r>
+        <w:rPr>
+          <w:vertAlign w:val="superscript"/>
+        </w:rPr>
+        <w:t>st</w:t>
+      </w:r>
+      <w:r>
+        <w:t xml:space="preserve"> iteration will be done by the entire team.</w:t>
       </w:r>
     </w:p>
     <w:p>
@@ -2825,6 +2929,14 @@
     </w:p>
     <w:p>
       <w:pPr>
+        <w:ind w:left="720"/>
+      </w:pPr>
+      <w:r>
+        <w:t>At this point, we have the system setup to work with the text messages, now we want to include the e-mailing functionality to the system.</w:t>
+      </w:r>
+    </w:p>
+    <w:p>
+      <w:pPr>
         <w:pStyle w:val="ListParagraph"/>
       </w:pPr>
     </w:p>
@@ -2845,6 +2957,23 @@
     </w:p>
     <w:p>
       <w:pPr>
+        <w:ind w:left="720"/>
+      </w:pPr>
+      <w:r>
+        <w:t>The team will write the final report for the first iteration. The team will also prepare for the demo for the 1</w:t>
+      </w:r>
+      <w:r>
+        <w:rPr>
+          <w:vertAlign w:val="superscript"/>
+        </w:rPr>
+        <w:t>st</w:t>
+      </w:r>
+      <w:r>
+        <w:t xml:space="preserve"> iteration.</w:t>
+      </w:r>
+    </w:p>
+    <w:p>
+      <w:pPr>
         <w:pStyle w:val="ListParagraph"/>
         <w:numPr>
           <w:ilvl w:val="0"/>
@@ -2857,6 +2986,14 @@
     </w:p>
     <w:p>
       <w:pPr>
+        <w:ind w:left="720"/>
+      </w:pPr>
+      <w:r>
+        <w:t>Get the code ready to be inspected for the teaching staff.</w:t>
+      </w:r>
+    </w:p>
+    <w:p>
+      <w:pPr>
         <w:pStyle w:val="ListParagraph"/>
         <w:numPr>
           <w:ilvl w:val="0"/>
@@ -2869,6 +3006,14 @@
     </w:p>
     <w:p>
       <w:pPr>
+        <w:ind w:left="720"/>
+      </w:pPr>
+      <w:r>
+        <w:t>The second iteration starts here.</w:t>
+      </w:r>
+    </w:p>
+    <w:p>
+      <w:pPr>
         <w:pStyle w:val="ListParagraph"/>
         <w:numPr>
           <w:ilvl w:val="0"/>
@@ -2881,6 +3026,24 @@
     </w:p>
     <w:p>
       <w:pPr>
+        <w:ind w:left="720"/>
+      </w:pPr>
+      <w:r>
+        <w:t>We might want to do the code refactoring, for simplicity and removal of redundancy.  Here, we will also need to change the security implementation for the system to make it more secure.</w:t>
+      </w:r>
+    </w:p>
+    <w:p>
+      <w:pPr>
+        <w:ind w:left="720"/>
+      </w:pPr>
+    </w:p>
+    <w:p>
+      <w:pPr>
+        <w:ind w:left="720"/>
+      </w:pPr>
+    </w:p>
+    <w:p>
+      <w:pPr>
         <w:pStyle w:val="ListParagraph"/>
         <w:numPr>
           <w:ilvl w:val="0"/>
@@ -2888,11 +3051,35 @@
         </w:numPr>
       </w:pPr>
       <w:r>
+        <w:lastRenderedPageBreak/>
         <w:t xml:space="preserve"> 2nd Iteration Progress Report </w:t>
       </w:r>
       <w:r>
         <w:t xml:space="preserve"> </w:t>
       </w:r>
+    </w:p>
+    <w:p>
+      <w:pPr>
+        <w:ind w:left="720"/>
+      </w:pPr>
+      <w:r>
+        <w:t>Write the 2</w:t>
+      </w:r>
+      <w:r>
+        <w:rPr>
+          <w:vertAlign w:val="superscript"/>
+        </w:rPr>
+        <w:t>nd</w:t>
+      </w:r>
+      <w:r>
+        <w:t xml:space="preserve"> iteration progress report.</w:t>
+      </w:r>
+    </w:p>
+    <w:p>
+      <w:pPr>
+        <w:pStyle w:val="ListParagraph"/>
+        <w:ind w:left="360"/>
+      </w:pPr>
     </w:p>
     <w:p>
       <w:pPr>
@@ -2911,6 +3098,14 @@
     </w:p>
     <w:p>
       <w:pPr>
+        <w:ind w:left="720"/>
+      </w:pPr>
+      <w:r>
+        <w:t>Now that the system is ready, we can deploy it to the net, for actual usage.</w:t>
+      </w:r>
+    </w:p>
+    <w:p>
+      <w:pPr>
         <w:pStyle w:val="ListParagraph"/>
         <w:numPr>
           <w:ilvl w:val="0"/>
@@ -2930,7 +3125,6 @@
         </w:numPr>
       </w:pPr>
       <w:r>
-        <w:lastRenderedPageBreak/>
         <w:t>L</w:t>
       </w:r>
       <w:r>
@@ -2967,13 +3161,19 @@
         <w:t>N</w:t>
       </w:r>
       <w:r>
-        <w:t xml:space="preserve">ew bill html frontend </w:t>
-      </w:r>
-    </w:p>
-    <w:p>
-      <w:pPr>
-        <w:pStyle w:val="ListParagraph"/>
-      </w:pPr>
+        <w:t>ew bill html frontend</w:t>
+      </w:r>
+    </w:p>
+    <w:p>
+      <w:pPr>
+        <w:ind w:left="720"/>
+      </w:pPr>
+      <w:r>
+        <w:t>Now that we have the text message and email capability working, for the ease of usability, we can have a web based front end, that might provide a bit extra power to the users, and some extra functionality, regarding their accounts.</w:t>
+      </w:r>
+      <w:r>
+        <w:t xml:space="preserve"> </w:t>
+      </w:r>
     </w:p>
     <w:p>
       <w:pPr>
@@ -2985,6 +3185,14 @@
       </w:pPr>
       <w:r>
         <w:t xml:space="preserve">2nd Iteration Demos </w:t>
+      </w:r>
+    </w:p>
+    <w:p>
+      <w:pPr>
+        <w:ind w:left="720"/>
+      </w:pPr>
+      <w:r>
+        <w:t>Get ready for the final presentation.</w:t>
       </w:r>
     </w:p>
     <w:p>
@@ -3009,6 +3217,200 @@
     </w:p>
     <w:p>
       <w:pPr>
+        <w:ind w:left="720"/>
+        <w:jc w:val="both"/>
+        <w:rPr>
+          <w:rFonts w:ascii="Times New Roman" w:hAnsi="Times New Roman" w:cs="Times New Roman"/>
+          <w:color w:val="000000"/>
+          <w:sz w:val="24"/>
+          <w:szCs w:val="24"/>
+          <w:shd w:val="clear" w:color="auto" w:fill="F3F3F3"/>
+        </w:rPr>
+      </w:pPr>
+      <w:r>
+        <w:rPr>
+          <w:rFonts w:ascii="Times New Roman" w:hAnsi="Times New Roman" w:cs="Times New Roman"/>
+          <w:color w:val="000000"/>
+          <w:sz w:val="24"/>
+          <w:szCs w:val="24"/>
+          <w:shd w:val="clear" w:color="auto" w:fill="F3F3F3"/>
+        </w:rPr>
+        <w:t>Write t</w:t>
+      </w:r>
+      <w:r>
+        <w:rPr>
+          <w:rFonts w:ascii="Times New Roman" w:hAnsi="Times New Roman" w:cs="Times New Roman"/>
+          <w:color w:val="000000"/>
+          <w:sz w:val="24"/>
+          <w:szCs w:val="24"/>
+          <w:shd w:val="clear" w:color="auto" w:fill="F3F3F3"/>
+        </w:rPr>
+        <w:t xml:space="preserve">he final </w:t>
+      </w:r>
+      <w:r>
+        <w:rPr>
+          <w:rFonts w:ascii="Times New Roman" w:hAnsi="Times New Roman" w:cs="Times New Roman"/>
+          <w:color w:val="000000"/>
+          <w:sz w:val="24"/>
+          <w:szCs w:val="24"/>
+          <w:shd w:val="clear" w:color="auto" w:fill="F3F3F3"/>
+        </w:rPr>
+        <w:t>report that</w:t>
+      </w:r>
+      <w:r>
+        <w:rPr>
+          <w:rFonts w:ascii="Times New Roman" w:hAnsi="Times New Roman" w:cs="Times New Roman"/>
+          <w:color w:val="000000"/>
+          <w:sz w:val="24"/>
+          <w:szCs w:val="24"/>
+          <w:shd w:val="clear" w:color="auto" w:fill="F3F3F3"/>
+        </w:rPr>
+        <w:t xml:space="preserve"> might include all the work done</w:t>
+      </w:r>
+      <w:r>
+        <w:rPr>
+          <w:rFonts w:ascii="Times New Roman" w:hAnsi="Times New Roman" w:cs="Times New Roman"/>
+          <w:color w:val="000000"/>
+          <w:sz w:val="24"/>
+          <w:szCs w:val="24"/>
+          <w:shd w:val="clear" w:color="auto" w:fill="F3F3F3"/>
+        </w:rPr>
+        <w:t>.</w:t>
+      </w:r>
+    </w:p>
+    <w:p>
+      <w:pPr>
+        <w:ind w:left="720"/>
+        <w:jc w:val="both"/>
+        <w:rPr>
+          <w:rFonts w:ascii="Times New Roman" w:hAnsi="Times New Roman" w:cs="Times New Roman"/>
+          <w:color w:val="000000"/>
+          <w:sz w:val="24"/>
+          <w:szCs w:val="24"/>
+          <w:shd w:val="clear" w:color="auto" w:fill="F3F3F3"/>
+        </w:rPr>
+      </w:pPr>
+    </w:p>
+    <w:p>
+      <w:pPr>
+        <w:ind w:left="720"/>
+        <w:jc w:val="both"/>
+        <w:rPr>
+          <w:rFonts w:ascii="Times New Roman" w:hAnsi="Times New Roman" w:cs="Times New Roman"/>
+          <w:color w:val="000000"/>
+          <w:sz w:val="24"/>
+          <w:szCs w:val="24"/>
+          <w:shd w:val="clear" w:color="auto" w:fill="F3F3F3"/>
+        </w:rPr>
+      </w:pPr>
+    </w:p>
+    <w:p>
+      <w:pPr>
+        <w:ind w:left="720"/>
+        <w:jc w:val="both"/>
+        <w:rPr>
+          <w:rFonts w:ascii="Times New Roman" w:hAnsi="Times New Roman" w:cs="Times New Roman"/>
+          <w:color w:val="000000"/>
+          <w:sz w:val="24"/>
+          <w:szCs w:val="24"/>
+          <w:shd w:val="clear" w:color="auto" w:fill="F3F3F3"/>
+        </w:rPr>
+      </w:pPr>
+    </w:p>
+    <w:p>
+      <w:pPr>
+        <w:ind w:left="720"/>
+        <w:jc w:val="both"/>
+        <w:rPr>
+          <w:rFonts w:ascii="Times New Roman" w:hAnsi="Times New Roman" w:cs="Times New Roman"/>
+          <w:color w:val="000000"/>
+          <w:sz w:val="24"/>
+          <w:szCs w:val="24"/>
+          <w:shd w:val="clear" w:color="auto" w:fill="F3F3F3"/>
+        </w:rPr>
+      </w:pPr>
+    </w:p>
+    <w:p>
+      <w:pPr>
+        <w:ind w:left="720"/>
+        <w:jc w:val="both"/>
+        <w:rPr>
+          <w:rFonts w:ascii="Times New Roman" w:hAnsi="Times New Roman" w:cs="Times New Roman"/>
+          <w:color w:val="000000"/>
+          <w:sz w:val="24"/>
+          <w:szCs w:val="24"/>
+          <w:shd w:val="clear" w:color="auto" w:fill="F3F3F3"/>
+        </w:rPr>
+      </w:pPr>
+    </w:p>
+    <w:p>
+      <w:pPr>
+        <w:ind w:left="720"/>
+        <w:jc w:val="both"/>
+        <w:rPr>
+          <w:rFonts w:ascii="Times New Roman" w:hAnsi="Times New Roman" w:cs="Times New Roman"/>
+          <w:color w:val="000000"/>
+          <w:sz w:val="24"/>
+          <w:szCs w:val="24"/>
+          <w:shd w:val="clear" w:color="auto" w:fill="F3F3F3"/>
+        </w:rPr>
+      </w:pPr>
+    </w:p>
+    <w:p>
+      <w:pPr>
+        <w:ind w:left="720"/>
+        <w:jc w:val="both"/>
+        <w:rPr>
+          <w:rFonts w:ascii="Times New Roman" w:hAnsi="Times New Roman" w:cs="Times New Roman"/>
+          <w:color w:val="000000"/>
+          <w:sz w:val="24"/>
+          <w:szCs w:val="24"/>
+          <w:shd w:val="clear" w:color="auto" w:fill="F3F3F3"/>
+        </w:rPr>
+      </w:pPr>
+    </w:p>
+    <w:p>
+      <w:pPr>
+        <w:ind w:left="720"/>
+        <w:jc w:val="both"/>
+        <w:rPr>
+          <w:rFonts w:ascii="Times New Roman" w:hAnsi="Times New Roman" w:cs="Times New Roman"/>
+          <w:color w:val="000000"/>
+          <w:sz w:val="24"/>
+          <w:szCs w:val="24"/>
+          <w:shd w:val="clear" w:color="auto" w:fill="F3F3F3"/>
+        </w:rPr>
+      </w:pPr>
+    </w:p>
+    <w:p>
+      <w:pPr>
+        <w:ind w:left="720"/>
+        <w:jc w:val="both"/>
+        <w:rPr>
+          <w:rFonts w:ascii="Times New Roman" w:hAnsi="Times New Roman" w:cs="Times New Roman"/>
+          <w:color w:val="000000"/>
+          <w:sz w:val="24"/>
+          <w:szCs w:val="24"/>
+          <w:shd w:val="clear" w:color="auto" w:fill="F3F3F3"/>
+        </w:rPr>
+      </w:pPr>
+    </w:p>
+    <w:p>
+      <w:pPr>
+        <w:pStyle w:val="Heading1"/>
+        <w:rPr>
+          <w:rFonts w:ascii="Times New Roman" w:eastAsiaTheme="minorHAnsi" w:hAnsi="Times New Roman" w:cs="Times New Roman"/>
+          <w:b w:val="0"/>
+          <w:bCs w:val="0"/>
+          <w:color w:val="000000"/>
+          <w:sz w:val="24"/>
+          <w:szCs w:val="24"/>
+          <w:shd w:val="clear" w:color="auto" w:fill="F3F3F3"/>
+        </w:rPr>
+      </w:pPr>
+    </w:p>
+    <w:p>
+      <w:pPr>
         <w:pStyle w:val="Heading1"/>
         <w:rPr>
           <w:sz w:val="44"/>
@@ -3120,6 +3522,12 @@
         </w:rPr>
         <w:t>Michael !  Put the schedule you implemented in here (sorry my way made the image not so pretty to look at)</w:t>
       </w:r>
+      <w:r>
+        <w:rPr>
+          <w:noProof/>
+        </w:rPr>
+        <w:t xml:space="preserve"> I created the .tiff file that we can insert as an image, but it is not pretty. Let me know what you want to do.</w:t>
+      </w:r>
     </w:p>
     <w:p>
       <w:pPr>
@@ -3152,19 +3560,6 @@
         </w:rPr>
         <w:t>ontroversies</w:t>
       </w:r>
-    </w:p>
-    <w:p>
-      <w:pPr>
-        <w:spacing w:line="480" w:lineRule="auto"/>
-        <w:ind w:firstLine="720"/>
-        <w:jc w:val="both"/>
-        <w:rPr>
-          <w:rFonts w:ascii="Times New Roman" w:hAnsi="Times New Roman" w:cs="Times New Roman"/>
-          <w:color w:val="000000"/>
-          <w:sz w:val="24"/>
-          <w:szCs w:val="24"/>
-        </w:rPr>
-      </w:pPr>
     </w:p>
     <w:p>
       <w:pPr>
@@ -5448,7 +5843,7 @@
 </file>
 
 <file path=customXml/itemProps1.xml><?xml version="1.0" encoding="utf-8"?>
-<ds:datastoreItem xmlns:ds="http://schemas.openxmlformats.org/officeDocument/2006/customXml" ds:itemID="{E87DC755-7349-48EC-8AA9-5DE3148351FB}">
+<ds:datastoreItem xmlns:ds="http://schemas.openxmlformats.org/officeDocument/2006/customXml" ds:itemID="{DB345580-7B26-49B6-8C14-FD53A1C05526}">
   <ds:schemaRefs>
     <ds:schemaRef ds:uri="http://schemas.openxmlformats.org/officeDocument/2006/bibliography"/>
   </ds:schemaRefs>

</xml_diff>

<commit_message>
added schedule to final pdf
</commit_message>
<xml_diff>
--- a/1st iteration/cheapskates-firstplan.docx
+++ b/1st iteration/cheapskates-firstplan.docx
@@ -1,6 +1,6 @@
 
 <file path=word/document.xml><?xml version="1.0" encoding="utf-8"?>
-<w:document xmlns:ve="http://schemas.openxmlformats.org/markup-compatibility/2006" xmlns:o="urn:schemas-microsoft-com:office:office" xmlns:r="http://schemas.openxmlformats.org/officeDocument/2006/relationships" xmlns:m="http://schemas.openxmlformats.org/officeDocument/2006/math" xmlns:v="urn:schemas-microsoft-com:vml" xmlns:wp="http://schemas.openxmlformats.org/drawingml/2006/wordprocessingDrawing" xmlns:w10="urn:schemas-microsoft-com:office:word" xmlns:w="http://schemas.openxmlformats.org/wordprocessingml/2006/main" xmlns:wne="http://schemas.microsoft.com/office/word/2006/wordml">
+<w:document xmlns:mo="http://schemas.microsoft.com/office/mac/office/2008/main" xmlns:ve="http://schemas.openxmlformats.org/markup-compatibility/2006" xmlns:mv="urn:schemas-microsoft-com:mac:vml" xmlns:o="urn:schemas-microsoft-com:office:office" xmlns:r="http://schemas.openxmlformats.org/officeDocument/2006/relationships" xmlns:m="http://schemas.openxmlformats.org/officeDocument/2006/math" xmlns:v="urn:schemas-microsoft-com:vml" xmlns:wp="http://schemas.openxmlformats.org/drawingml/2006/wordprocessingDrawing" xmlns:w10="urn:schemas-microsoft-com:office:word" xmlns:w="http://schemas.openxmlformats.org/wordprocessingml/2006/main" xmlns:wne="http://schemas.microsoft.com/office/word/2006/wordml">
   <w:body>
     <w:p>
       <w:pPr>
@@ -85,7 +85,6 @@
         <w:jc w:val="center"/>
         <w:rPr>
           <w:rStyle w:val="apple-style-span"/>
-          <w:szCs w:val="22"/>
         </w:rPr>
       </w:pPr>
       <w:r>
@@ -114,7 +113,6 @@
         <w:jc w:val="center"/>
         <w:rPr>
           <w:rStyle w:val="apple-style-span"/>
-          <w:szCs w:val="22"/>
         </w:rPr>
       </w:pPr>
       <w:r>
@@ -170,7 +168,6 @@
         <w:jc w:val="center"/>
         <w:rPr>
           <w:rStyle w:val="apple-style-span"/>
-          <w:szCs w:val="22"/>
         </w:rPr>
       </w:pPr>
       <w:r>
@@ -403,7 +400,6 @@
           <w:sz w:val="44"/>
           <w:szCs w:val="44"/>
         </w:rPr>
-        <w:lastRenderedPageBreak/>
         <w:t>2. Requirements</w:t>
       </w:r>
       <w:r>
@@ -688,28 +684,38 @@
         <w:jc w:val="both"/>
         <w:rPr>
           <w:rStyle w:val="apple-style-span"/>
+          <w:rFonts w:asciiTheme="majorHAnsi" w:eastAsiaTheme="majorEastAsia" w:hAnsiTheme="majorHAnsi" w:cstheme="majorBidi"/>
+          <w:b/>
+          <w:bCs/>
+          <w:color w:val="4F81BD" w:themeColor="accent1"/>
+          <w:sz w:val="26"/>
+          <w:szCs w:val="26"/>
+        </w:rPr>
+      </w:pPr>
+      <w:r>
+        <w:rPr>
+          <w:rStyle w:val="apple-style-span"/>
           <w:rFonts w:ascii="Times New Roman" w:hAnsi="Times New Roman" w:cs="Times New Roman"/>
           <w:color w:val="000000"/>
           <w:sz w:val="24"/>
           <w:szCs w:val="24"/>
           <w:shd w:val="clear" w:color="auto" w:fill="FFFFFF"/>
         </w:rPr>
-      </w:pPr>
-      <w:r>
+        <w:t>The Almanac is a system for settling small debts amongst friends. The following use cases will describe the complete functionality of the system as well as rank different features in terms of their importance.</w:t>
+      </w:r>
+    </w:p>
+    <w:p>
+      <w:pPr>
+        <w:pStyle w:val="Heading3"/>
         <w:rPr>
           <w:rStyle w:val="apple-style-span"/>
-          <w:rFonts w:ascii="Times New Roman" w:hAnsi="Times New Roman" w:cs="Times New Roman"/>
-          <w:color w:val="000000"/>
-          <w:sz w:val="24"/>
-          <w:szCs w:val="24"/>
-          <w:shd w:val="clear" w:color="auto" w:fill="FFFFFF"/>
-        </w:rPr>
-        <w:t>The Almanac is a system for settling small debts amongst friends. The following use cases will describe the complete functionality of the system as well as rank different features in terms of their importance.</w:t>
-      </w:r>
-    </w:p>
-    <w:p>
-      <w:pPr>
-        <w:pStyle w:val="Heading3"/>
+          <w:rFonts w:asciiTheme="minorHAnsi" w:eastAsiaTheme="minorHAnsi" w:hAnsiTheme="minorHAnsi" w:cstheme="minorBidi"/>
+          <w:b w:val="0"/>
+          <w:bCs w:val="0"/>
+          <w:color w:val="auto"/>
+        </w:rPr>
+      </w:pPr>
+      <w:r>
         <w:rPr>
           <w:rStyle w:val="apple-style-span"/>
           <w:color w:val="365F91" w:themeColor="accent1" w:themeShade="BF"/>
@@ -717,15 +723,6 @@
           <w:szCs w:val="32"/>
           <w:shd w:val="clear" w:color="auto" w:fill="FFFFFF"/>
         </w:rPr>
-      </w:pPr>
-      <w:r>
-        <w:rPr>
-          <w:rStyle w:val="apple-style-span"/>
-          <w:color w:val="365F91" w:themeColor="accent1" w:themeShade="BF"/>
-          <w:sz w:val="32"/>
-          <w:szCs w:val="32"/>
-          <w:shd w:val="clear" w:color="auto" w:fill="FFFFFF"/>
-        </w:rPr>
         <w:t>Account Management (high)</w:t>
       </w:r>
     </w:p>
@@ -759,7 +756,43 @@
           <w:sz w:val="24"/>
           <w:szCs w:val="24"/>
         </w:rPr>
-        <w:t>In order to bill friends, you need to create an account.  Creating an account involves texting new_account@mycheapfriend.com.  new_account@mycheapfriend.com responds with a unique e-mail address to text to and use as a security token.  The text looks like this, "your unique address is &lt;gop1bi@mycheapfriend.com&gt; Please add it to your address book (as CheapFriend?)".  The authenticates users against their unique e-mail address and treats their phone number as a unique user-id.</w:t>
+        <w:t>In order to bill friends, you need to create an account.  Creating an account involves texting new_account@mycheapfriend.com.  </w:t>
+      </w:r>
+      <w:proofErr w:type="gramStart"/>
+      <w:r>
+        <w:rPr>
+          <w:rFonts w:ascii="Times New Roman" w:hAnsi="Times New Roman" w:cs="Times New Roman"/>
+          <w:sz w:val="24"/>
+          <w:szCs w:val="24"/>
+        </w:rPr>
+        <w:t>new</w:t>
+      </w:r>
+      <w:proofErr w:type="gramEnd"/>
+      <w:r>
+        <w:rPr>
+          <w:rFonts w:ascii="Times New Roman" w:hAnsi="Times New Roman" w:cs="Times New Roman"/>
+          <w:sz w:val="24"/>
+          <w:szCs w:val="24"/>
+        </w:rPr>
+        <w:t>_account@mycheapfriend.com responds with a unique e-mail address to text to and use as a security token.  The text looks like this, "your unique address is &lt;gop1bi@mycheapfriend.com&gt; Please add it to your address book (as CheapFriend?)".  </w:t>
+      </w:r>
+      <w:proofErr w:type="gramStart"/>
+      <w:r>
+        <w:rPr>
+          <w:rFonts w:ascii="Times New Roman" w:hAnsi="Times New Roman" w:cs="Times New Roman"/>
+          <w:sz w:val="24"/>
+          <w:szCs w:val="24"/>
+        </w:rPr>
+        <w:t>The authenticates</w:t>
+      </w:r>
+      <w:proofErr w:type="gramEnd"/>
+      <w:r>
+        <w:rPr>
+          <w:rFonts w:ascii="Times New Roman" w:hAnsi="Times New Roman" w:cs="Times New Roman"/>
+          <w:sz w:val="24"/>
+          <w:szCs w:val="24"/>
+        </w:rPr>
+        <w:t xml:space="preserve"> users against their unique e-mail address and treats their phone number as a unique user-id.</w:t>
       </w:r>
     </w:p>
     <w:p>
@@ -939,11 +972,16 @@
       <w:r>
         <w:t>2.1</w:t>
       </w:r>
+      <w:proofErr w:type="gramStart"/>
       <w:r>
         <w:t>)</w:t>
       </w:r>
       <w:r>
-        <w:t xml:space="preserve">  Requesting a bill</w:t>
+        <w:t xml:space="preserve">  Requesting</w:t>
+      </w:r>
+      <w:proofErr w:type="gramEnd"/>
+      <w:r>
+        <w:t xml:space="preserve"> a bill</w:t>
       </w:r>
     </w:p>
     <w:p>
@@ -1049,7 +1087,25 @@
           <w:sz w:val="24"/>
           <w:szCs w:val="24"/>
         </w:rPr>
-        <w:t>\d{10}|(\D?\d{3}\D\d{7})|(\D?\d{3}\D\d{3}\D\d{4})</w:t>
+        <w:t>\</w:t>
+      </w:r>
+      <w:proofErr w:type="gramStart"/>
+      <w:r>
+        <w:rPr>
+          <w:rFonts w:ascii="Times New Roman" w:hAnsi="Times New Roman" w:cs="Times New Roman"/>
+          <w:sz w:val="24"/>
+          <w:szCs w:val="24"/>
+        </w:rPr>
+        <w:t>d</w:t>
+      </w:r>
+      <w:proofErr w:type="gramEnd"/>
+      <w:r>
+        <w:rPr>
+          <w:rFonts w:ascii="Times New Roman" w:hAnsi="Times New Roman" w:cs="Times New Roman"/>
+          <w:sz w:val="24"/>
+          <w:szCs w:val="24"/>
+        </w:rPr>
+        <w:t>{10}|(\D?\d{3}\D\d{7})|(\D?\d{3}\D\d{3}\D\d{4})</w:t>
       </w:r>
     </w:p>
     <w:p>
@@ -1065,6 +1121,7 @@
         </w:rPr>
         <w:t>2.1.1.2</w:t>
       </w:r>
+      <w:proofErr w:type="gramStart"/>
       <w:r>
         <w:rPr>
           <w:color w:val="548DD4" w:themeColor="text2" w:themeTint="99"/>
@@ -1075,7 +1132,14 @@
         <w:rPr>
           <w:color w:val="548DD4" w:themeColor="text2" w:themeTint="99"/>
         </w:rPr>
-        <w:t xml:space="preserve"> nicknames / adding and changing them</w:t>
+        <w:t xml:space="preserve"> nicknames</w:t>
+      </w:r>
+      <w:proofErr w:type="gramEnd"/>
+      <w:r>
+        <w:rPr>
+          <w:color w:val="548DD4" w:themeColor="text2" w:themeTint="99"/>
+        </w:rPr>
+        <w:t xml:space="preserve"> / adding and changing them</w:t>
       </w:r>
     </w:p>
     <w:p>
@@ -1110,7 +1174,61 @@
           <w:sz w:val="24"/>
           <w:szCs w:val="24"/>
         </w:rPr>
-        <w:t xml:space="preserve">[a-zA-Z]{2,2}[a-zA-Z0-9_-]{1,8} validates a nickname. </w:t>
+        <w:t>[</w:t>
+      </w:r>
+      <w:proofErr w:type="gramStart"/>
+      <w:r>
+        <w:rPr>
+          <w:rFonts w:ascii="Times New Roman" w:hAnsi="Times New Roman" w:cs="Times New Roman"/>
+          <w:sz w:val="24"/>
+          <w:szCs w:val="24"/>
+        </w:rPr>
+        <w:t>a</w:t>
+      </w:r>
+      <w:proofErr w:type="gramEnd"/>
+      <w:r>
+        <w:rPr>
+          <w:rFonts w:ascii="Times New Roman" w:hAnsi="Times New Roman" w:cs="Times New Roman"/>
+          <w:sz w:val="24"/>
+          <w:szCs w:val="24"/>
+        </w:rPr>
+        <w:t>-zA-Z]{2,2}[</w:t>
+      </w:r>
+      <w:proofErr w:type="gramStart"/>
+      <w:r>
+        <w:rPr>
+          <w:rFonts w:ascii="Times New Roman" w:hAnsi="Times New Roman" w:cs="Times New Roman"/>
+          <w:sz w:val="24"/>
+          <w:szCs w:val="24"/>
+        </w:rPr>
+        <w:t>a</w:t>
+      </w:r>
+      <w:proofErr w:type="gramEnd"/>
+      <w:r>
+        <w:rPr>
+          <w:rFonts w:ascii="Times New Roman" w:hAnsi="Times New Roman" w:cs="Times New Roman"/>
+          <w:sz w:val="24"/>
+          <w:szCs w:val="24"/>
+        </w:rPr>
+        <w:t xml:space="preserve">-zA-Z0-9_-]{1,8} </w:t>
+      </w:r>
+      <w:proofErr w:type="gramStart"/>
+      <w:r>
+        <w:rPr>
+          <w:rFonts w:ascii="Times New Roman" w:hAnsi="Times New Roman" w:cs="Times New Roman"/>
+          <w:sz w:val="24"/>
+          <w:szCs w:val="24"/>
+        </w:rPr>
+        <w:t>validates</w:t>
+      </w:r>
+      <w:proofErr w:type="gramEnd"/>
+      <w:r>
+        <w:rPr>
+          <w:rFonts w:ascii="Times New Roman" w:hAnsi="Times New Roman" w:cs="Times New Roman"/>
+          <w:sz w:val="24"/>
+          <w:szCs w:val="24"/>
+        </w:rPr>
+        <w:t xml:space="preserve"> a nickname. </w:t>
       </w:r>
     </w:p>
     <w:p>
@@ -1177,6 +1295,7 @@
         </w:rPr>
         <w:t>2.1.1.2.1</w:t>
       </w:r>
+      <w:proofErr w:type="gramStart"/>
       <w:r>
         <w:rPr>
           <w:color w:val="548DD4" w:themeColor="text2" w:themeTint="99"/>
@@ -1187,7 +1306,14 @@
         <w:rPr>
           <w:color w:val="548DD4" w:themeColor="text2" w:themeTint="99"/>
         </w:rPr>
-        <w:t xml:space="preserve"> nickname misses</w:t>
+        <w:t xml:space="preserve"> nickname</w:t>
+      </w:r>
+      <w:proofErr w:type="gramEnd"/>
+      <w:r>
+        <w:rPr>
+          <w:color w:val="548DD4" w:themeColor="text2" w:themeTint="99"/>
+        </w:rPr>
+        <w:t xml:space="preserve"> misses</w:t>
       </w:r>
     </w:p>
     <w:p>
@@ -1228,6 +1354,7 @@
         </w:rPr>
         <w:t>2.1.1.3</w:t>
       </w:r>
+      <w:proofErr w:type="gramStart"/>
       <w:r>
         <w:rPr>
           <w:color w:val="548DD4" w:themeColor="text2" w:themeTint="99"/>
@@ -1238,7 +1365,14 @@
         <w:rPr>
           <w:color w:val="548DD4" w:themeColor="text2" w:themeTint="99"/>
         </w:rPr>
-        <w:t xml:space="preserve"> Identifier Summary</w:t>
+        <w:t xml:space="preserve"> Identifier</w:t>
+      </w:r>
+      <w:proofErr w:type="gramEnd"/>
+      <w:r>
+        <w:rPr>
+          <w:color w:val="548DD4" w:themeColor="text2" w:themeTint="99"/>
+        </w:rPr>
+        <w:t xml:space="preserve"> Summary</w:t>
       </w:r>
     </w:p>
     <w:p>
@@ -1271,9 +1405,9 @@
         <w:rPr>
           <w:color w:val="548DD4" w:themeColor="text2" w:themeTint="99"/>
         </w:rPr>
-        <w:lastRenderedPageBreak/>
         <w:t>2.1.2</w:t>
       </w:r>
+      <w:proofErr w:type="gramStart"/>
       <w:r>
         <w:rPr>
           <w:color w:val="548DD4" w:themeColor="text2" w:themeTint="99"/>
@@ -1284,7 +1418,14 @@
         <w:rPr>
           <w:color w:val="548DD4" w:themeColor="text2" w:themeTint="99"/>
         </w:rPr>
-        <w:t xml:space="preserve">  Requesting a Bill</w:t>
+        <w:t xml:space="preserve">  Requesting</w:t>
+      </w:r>
+      <w:proofErr w:type="gramEnd"/>
+      <w:r>
+        <w:rPr>
+          <w:color w:val="548DD4" w:themeColor="text2" w:themeTint="99"/>
+        </w:rPr>
+        <w:t xml:space="preserve"> a Bill</w:t>
       </w:r>
     </w:p>
     <w:p>
@@ -1361,7 +1502,25 @@
           <w:sz w:val="24"/>
           <w:szCs w:val="24"/>
         </w:rPr>
-        <w:t>\$?\d{1,4}(\.\d{2})?</w:t>
+        <w:t>\$</w:t>
+      </w:r>
+      <w:proofErr w:type="gramStart"/>
+      <w:r>
+        <w:rPr>
+          <w:rFonts w:ascii="Times New Roman" w:hAnsi="Times New Roman" w:cs="Times New Roman"/>
+          <w:sz w:val="24"/>
+          <w:szCs w:val="24"/>
+        </w:rPr>
+        <w:t>?\</w:t>
+      </w:r>
+      <w:proofErr w:type="gramEnd"/>
+      <w:r>
+        <w:rPr>
+          <w:rFonts w:ascii="Times New Roman" w:hAnsi="Times New Roman" w:cs="Times New Roman"/>
+          <w:sz w:val="24"/>
+          <w:szCs w:val="24"/>
+        </w:rPr>
+        <w:t>d{1,4}(\.\d{2})?</w:t>
       </w:r>
       <w:r>
         <w:rPr>
@@ -1395,7 +1554,25 @@
           <w:sz w:val="24"/>
           <w:szCs w:val="24"/>
         </w:rPr>
-        <w:t>\s*(((identifier)\s+(amount))|((amount)\s+(identifier)))\s* is a regex that validates a bill with a single friend.  The length of the entire message must fit in a text message, i</w:t>
+        <w:t>\</w:t>
+      </w:r>
+      <w:proofErr w:type="gramStart"/>
+      <w:r>
+        <w:rPr>
+          <w:rFonts w:ascii="Times New Roman" w:hAnsi="Times New Roman" w:cs="Times New Roman"/>
+          <w:sz w:val="24"/>
+          <w:szCs w:val="24"/>
+        </w:rPr>
+        <w:t>s</w:t>
+      </w:r>
+      <w:proofErr w:type="gramEnd"/>
+      <w:r>
+        <w:rPr>
+          <w:rFonts w:ascii="Times New Roman" w:hAnsi="Times New Roman" w:cs="Times New Roman"/>
+          <w:sz w:val="24"/>
+          <w:szCs w:val="24"/>
+        </w:rPr>
+        <w:t>*(((identifier)\s+(amount))|((amount)\s+(identifier)))\s* is a regex that validates a bill with a single friend.  The length of the entire message must fit in a text message, i</w:t>
       </w:r>
       <w:r>
         <w:rPr>
@@ -1472,7 +1649,25 @@
           <w:sz w:val="24"/>
           <w:szCs w:val="24"/>
         </w:rPr>
-        <w:t xml:space="preserve">Billing multiple friends simultaneously involves sending a whitespace delimited list of amount-identifier pairs (also </w:t>
+        <w:t xml:space="preserve">Billing multiple friends simultaneously involves sending a </w:t>
+      </w:r>
+      <w:proofErr w:type="gramStart"/>
+      <w:r>
+        <w:rPr>
+          <w:rFonts w:ascii="Times New Roman" w:hAnsi="Times New Roman" w:cs="Times New Roman"/>
+          <w:sz w:val="24"/>
+          <w:szCs w:val="24"/>
+        </w:rPr>
+        <w:t>whitespace delimited</w:t>
+      </w:r>
+      <w:proofErr w:type="gramEnd"/>
+      <w:r>
+        <w:rPr>
+          <w:rFonts w:ascii="Times New Roman" w:hAnsi="Times New Roman" w:cs="Times New Roman"/>
+          <w:sz w:val="24"/>
+          <w:szCs w:val="24"/>
+        </w:rPr>
+        <w:t xml:space="preserve"> list of amount-identifier pairs (also </w:t>
       </w:r>
       <w:r>
         <w:rPr>
@@ -1522,7 +1717,25 @@
           <w:sz w:val="24"/>
           <w:szCs w:val="24"/>
         </w:rPr>
-        <w:t>\s*(bill-with-single-friend)(\s+(bill-with-single-friend))+\s* </w:t>
+        <w:t>\</w:t>
+      </w:r>
+      <w:proofErr w:type="gramStart"/>
+      <w:r>
+        <w:rPr>
+          <w:rFonts w:ascii="Times New Roman" w:hAnsi="Times New Roman" w:cs="Times New Roman"/>
+          <w:sz w:val="24"/>
+          <w:szCs w:val="24"/>
+        </w:rPr>
+        <w:t>s</w:t>
+      </w:r>
+      <w:proofErr w:type="gramEnd"/>
+      <w:r>
+        <w:rPr>
+          <w:rFonts w:ascii="Times New Roman" w:hAnsi="Times New Roman" w:cs="Times New Roman"/>
+          <w:sz w:val="24"/>
+          <w:szCs w:val="24"/>
+        </w:rPr>
+        <w:t>*(bill-with-single-friend)(\s+(bill-with-single-friend))+\s* </w:t>
       </w:r>
     </w:p>
     <w:p>
@@ -1564,6 +1777,7 @@
         </w:rPr>
         <w:t>2.1.2.2</w:t>
       </w:r>
+      <w:proofErr w:type="gramStart"/>
       <w:r>
         <w:rPr>
           <w:color w:val="548DD4" w:themeColor="text2" w:themeTint="99"/>
@@ -1574,7 +1788,14 @@
         <w:rPr>
           <w:color w:val="548DD4" w:themeColor="text2" w:themeTint="99"/>
         </w:rPr>
-        <w:t xml:space="preserve"> Splitting a bill with multiple friends</w:t>
+        <w:t xml:space="preserve"> Splitting</w:t>
+      </w:r>
+      <w:proofErr w:type="gramEnd"/>
+      <w:r>
+        <w:rPr>
+          <w:color w:val="548DD4" w:themeColor="text2" w:themeTint="99"/>
+        </w:rPr>
+        <w:t xml:space="preserve"> a bill with multiple friends</w:t>
       </w:r>
     </w:p>
     <w:p>
@@ -1707,7 +1928,25 @@
           <w:sz w:val="24"/>
           <w:szCs w:val="24"/>
         </w:rPr>
-        <w:t>\s*(((identifier|me){2,}(amount))|((identifier|me</w:t>
+        <w:t>\</w:t>
+      </w:r>
+      <w:proofErr w:type="gramStart"/>
+      <w:r>
+        <w:rPr>
+          <w:rFonts w:ascii="Times New Roman" w:hAnsi="Times New Roman" w:cs="Times New Roman"/>
+          <w:sz w:val="24"/>
+          <w:szCs w:val="24"/>
+        </w:rPr>
+        <w:t>s</w:t>
+      </w:r>
+      <w:proofErr w:type="gramEnd"/>
+      <w:r>
+        <w:rPr>
+          <w:rFonts w:ascii="Times New Roman" w:hAnsi="Times New Roman" w:cs="Times New Roman"/>
+          <w:sz w:val="24"/>
+          <w:szCs w:val="24"/>
+        </w:rPr>
+        <w:t>*(((identifier|me){2,}(amount))|((identifier|me</w:t>
       </w:r>
       <w:r>
         <w:rPr>
@@ -1775,11 +2014,16 @@
       <w:r>
         <w:t>2.2</w:t>
       </w:r>
+      <w:proofErr w:type="gramStart"/>
       <w:r>
         <w:t xml:space="preserve">) </w:t>
       </w:r>
       <w:r>
-        <w:t xml:space="preserve"> Receiving a bill</w:t>
+        <w:t xml:space="preserve"> Receiving</w:t>
+      </w:r>
+      <w:proofErr w:type="gramEnd"/>
+      <w:r>
+        <w:t xml:space="preserve"> a bill</w:t>
       </w:r>
     </w:p>
     <w:p>
@@ -1857,7 +2101,6 @@
         <w:rPr>
           <w:color w:val="548DD4" w:themeColor="text2" w:themeTint="99"/>
         </w:rPr>
-        <w:lastRenderedPageBreak/>
         <w:t>2.2.1.1</w:t>
       </w:r>
       <w:r>
@@ -1870,7 +2113,21 @@
         <w:rPr>
           <w:color w:val="548DD4" w:themeColor="text2" w:themeTint="99"/>
         </w:rPr>
-        <w:t xml:space="preserve"> For non-registered users</w:t>
+        <w:t xml:space="preserve"> </w:t>
+      </w:r>
+      <w:proofErr w:type="gramStart"/>
+      <w:r>
+        <w:rPr>
+          <w:color w:val="548DD4" w:themeColor="text2" w:themeTint="99"/>
+        </w:rPr>
+        <w:t>For</w:t>
+      </w:r>
+      <w:proofErr w:type="gramEnd"/>
+      <w:r>
+        <w:rPr>
+          <w:color w:val="548DD4" w:themeColor="text2" w:themeTint="99"/>
+        </w:rPr>
+        <w:t xml:space="preserve"> non-registered users</w:t>
       </w:r>
     </w:p>
     <w:p>
@@ -1889,7 +2146,25 @@
           <w:sz w:val="24"/>
           <w:szCs w:val="24"/>
         </w:rPr>
-        <w:t>A non-registered user can also accept a bill by replying "Y", however, our system will send an additional message asking for the user to register. Something like:</w:t>
+        <w:t>A non-registered user can also accept a bill by replying "Y"</w:t>
+      </w:r>
+      <w:proofErr w:type="gramStart"/>
+      <w:r>
+        <w:rPr>
+          <w:rFonts w:ascii="Times New Roman" w:hAnsi="Times New Roman" w:cs="Times New Roman"/>
+          <w:sz w:val="24"/>
+          <w:szCs w:val="24"/>
+        </w:rPr>
+        <w:t>,</w:t>
+      </w:r>
+      <w:proofErr w:type="gramEnd"/>
+      <w:r>
+        <w:rPr>
+          <w:rFonts w:ascii="Times New Roman" w:hAnsi="Times New Roman" w:cs="Times New Roman"/>
+          <w:sz w:val="24"/>
+          <w:szCs w:val="24"/>
+        </w:rPr>
+        <w:t xml:space="preserve"> however, our system will send an additional message asking for the user to register. Something like:</w:t>
       </w:r>
       <w:r>
         <w:rPr>
@@ -1963,7 +2238,21 @@
         <w:rPr>
           <w:color w:val="548DD4" w:themeColor="text2" w:themeTint="99"/>
         </w:rPr>
-        <w:t xml:space="preserve"> For registered users</w:t>
+        <w:t xml:space="preserve"> </w:t>
+      </w:r>
+      <w:proofErr w:type="gramStart"/>
+      <w:r>
+        <w:rPr>
+          <w:color w:val="548DD4" w:themeColor="text2" w:themeTint="99"/>
+        </w:rPr>
+        <w:t>For</w:t>
+      </w:r>
+      <w:proofErr w:type="gramEnd"/>
+      <w:r>
+        <w:rPr>
+          <w:color w:val="548DD4" w:themeColor="text2" w:themeTint="99"/>
+        </w:rPr>
+        <w:t xml:space="preserve"> registered users</w:t>
       </w:r>
     </w:p>
     <w:p>
@@ -2179,13 +2468,23 @@
         </w:rPr>
         <w:t>.  </w:t>
       </w:r>
-      <w:r>
-        <w:rPr>
-          <w:rFonts w:ascii="Times New Roman" w:hAnsi="Times New Roman" w:cs="Times New Roman"/>
-          <w:sz w:val="24"/>
-          <w:szCs w:val="24"/>
-        </w:rPr>
-        <w:t>i.e., if I owe R</w:t>
+      <w:proofErr w:type="gramStart"/>
+      <w:r>
+        <w:rPr>
+          <w:rFonts w:ascii="Times New Roman" w:hAnsi="Times New Roman" w:cs="Times New Roman"/>
+          <w:sz w:val="24"/>
+          <w:szCs w:val="24"/>
+        </w:rPr>
+        <w:t>i</w:t>
+      </w:r>
+      <w:proofErr w:type="gramEnd"/>
+      <w:r>
+        <w:rPr>
+          <w:rFonts w:ascii="Times New Roman" w:hAnsi="Times New Roman" w:cs="Times New Roman"/>
+          <w:sz w:val="24"/>
+          <w:szCs w:val="24"/>
+        </w:rPr>
+        <w:t>.e., if I owe R</w:t>
       </w:r>
       <w:r>
         <w:rPr>
@@ -2283,7 +2582,25 @@
           <w:sz w:val="24"/>
           <w:szCs w:val="24"/>
         </w:rPr>
-        <w:t>If we have the time, an alternate web-interface will be created.  Users will not be able to create an account from the web interface, but will be able to log-in with their cell-phone# and unique identifier.  From the web interface, they will be able to create and settle bills as well as check on all pending and completed bills.</w:t>
+        <w:t xml:space="preserve">If we have the time, an alternate web-interface will be created.  Users will not be able to create an account from the web interface, but will be able to </w:t>
+      </w:r>
+      <w:proofErr w:type="gramStart"/>
+      <w:r>
+        <w:rPr>
+          <w:rFonts w:ascii="Times New Roman" w:hAnsi="Times New Roman" w:cs="Times New Roman"/>
+          <w:sz w:val="24"/>
+          <w:szCs w:val="24"/>
+        </w:rPr>
+        <w:t>log-in</w:t>
+      </w:r>
+      <w:proofErr w:type="gramEnd"/>
+      <w:r>
+        <w:rPr>
+          <w:rFonts w:ascii="Times New Roman" w:hAnsi="Times New Roman" w:cs="Times New Roman"/>
+          <w:sz w:val="24"/>
+          <w:szCs w:val="24"/>
+        </w:rPr>
+        <w:t xml:space="preserve"> with their cell-phone# and unique identifier.  From the web interface, they will be able to create and settle bills as well as check on all pending and completed bills.</w:t>
       </w:r>
     </w:p>
     <w:p>
@@ -2341,7 +2658,6 @@
           <w:sz w:val="44"/>
           <w:szCs w:val="44"/>
         </w:rPr>
-        <w:lastRenderedPageBreak/>
         <w:t>3</w:t>
       </w:r>
       <w:r>
@@ -2642,7 +2958,15 @@
         <w:ind w:left="1440"/>
       </w:pPr>
       <w:r>
-        <w:t>The work will be divided among the team, the schedule section of this report shows how it will be done.</w:t>
+        <w:t xml:space="preserve">The work will be divided among the </w:t>
+      </w:r>
+      <w:proofErr w:type="gramStart"/>
+      <w:r>
+        <w:t>team,</w:t>
+      </w:r>
+      <w:proofErr w:type="gramEnd"/>
+      <w:r>
+        <w:t xml:space="preserve"> the schedule section of this report shows how it will be done.</w:t>
       </w:r>
     </w:p>
     <w:p>
@@ -2666,7 +2990,6 @@
         </w:numPr>
       </w:pPr>
       <w:r>
-        <w:lastRenderedPageBreak/>
         <w:t xml:space="preserve">First </w:t>
       </w:r>
       <w:r>
@@ -2793,7 +3116,11 @@
         <w:ind w:left="720"/>
       </w:pPr>
       <w:r>
-        <w:t>The 2</w:t>
+        <w:t xml:space="preserve">The </w:t>
+      </w:r>
+      <w:proofErr w:type="gramStart"/>
+      <w:r>
+        <w:t>2</w:t>
       </w:r>
       <w:r>
         <w:rPr>
@@ -2811,7 +3138,11 @@
         <w:t>st</w:t>
       </w:r>
       <w:r>
-        <w:t xml:space="preserve"> iteration will be done by the entire team.</w:t>
+        <w:t xml:space="preserve"> iteration will be done by the entire team</w:t>
+      </w:r>
+      <w:proofErr w:type="gramEnd"/>
+      <w:r>
+        <w:t>.</w:t>
       </w:r>
     </w:p>
     <w:p>
@@ -2846,6 +3177,7 @@
       <w:r>
         <w:t xml:space="preserve"> email sending  </w:t>
       </w:r>
+      <w:proofErr w:type="gramStart"/>
       <w:r>
         <w:t>{</w:t>
       </w:r>
@@ -2853,7 +3185,11 @@
         <w:t xml:space="preserve"> </w:t>
       </w:r>
       <w:r>
-        <w:t xml:space="preserve">specifically to SMS email </w:t>
+        <w:t>specifically</w:t>
+      </w:r>
+      <w:proofErr w:type="gramEnd"/>
+      <w:r>
+        <w:t xml:space="preserve"> to SMS email </w:t>
       </w:r>
       <w:r>
         <w:t>addresses</w:t>
@@ -2867,9 +3203,11 @@
         <w:pStyle w:val="ListParagraph"/>
         <w:ind w:firstLine="720"/>
       </w:pPr>
+      <w:proofErr w:type="gramStart"/>
       <w:r>
         <w:t>i</w:t>
       </w:r>
+      <w:proofErr w:type="gramEnd"/>
       <w:r>
         <w:t>.</w:t>
       </w:r>
@@ -3051,7 +3389,6 @@
         </w:numPr>
       </w:pPr>
       <w:r>
-        <w:lastRenderedPageBreak/>
         <w:t xml:space="preserve"> 2nd Iteration Progress Report </w:t>
       </w:r>
       <w:r>
@@ -3520,13 +3857,7 @@
         <w:rPr>
           <w:noProof/>
         </w:rPr>
-        <w:t>Michael !  Put the schedule you implemented in here (sorry my way made the image not so pretty to look at)</w:t>
-      </w:r>
-      <w:r>
-        <w:rPr>
-          <w:noProof/>
-        </w:rPr>
-        <w:t xml:space="preserve"> I created the .tiff file that we can insert as an image, but it is not pretty. Let me know what you want to do.</w:t>
+        <w:t>The schedule is attached on the next page.</w:t>
       </w:r>
     </w:p>
     <w:p>
@@ -3601,9 +3932,8 @@
     <w:sectPr>
       <w:footerReference w:type="default" r:id="rId12"/>
       <w:pgSz w:w="12240" w:h="15840"/>
-      <w:pgMar w:top="1440" w:right="1440" w:bottom="1440" w:left="1440" w:header="720" w:footer="720" w:gutter="0"/>
+      <w:pgMar w:top="1440" w:right="1440" w:bottom="1440" w:left="1440" w:gutter="0"/>
       <w:pgNumType w:start="0"/>
-      <w:cols w:space="720"/>
       <w:titlePg/>
       <w:docGrid w:linePitch="360"/>
     </w:sectPr>
@@ -3612,7 +3942,7 @@
 </file>
 
 <file path=word/endnotes.xml><?xml version="1.0" encoding="utf-8"?>
-<w:endnotes xmlns:ve="http://schemas.openxmlformats.org/markup-compatibility/2006" xmlns:o="urn:schemas-microsoft-com:office:office" xmlns:r="http://schemas.openxmlformats.org/officeDocument/2006/relationships" xmlns:m="http://schemas.openxmlformats.org/officeDocument/2006/math" xmlns:v="urn:schemas-microsoft-com:vml" xmlns:wp="http://schemas.openxmlformats.org/drawingml/2006/wordprocessingDrawing" xmlns:w10="urn:schemas-microsoft-com:office:word" xmlns:w="http://schemas.openxmlformats.org/wordprocessingml/2006/main" xmlns:wne="http://schemas.microsoft.com/office/word/2006/wordml">
+<w:endnotes xmlns:mo="http://schemas.microsoft.com/office/mac/office/2008/main" xmlns:ve="http://schemas.openxmlformats.org/markup-compatibility/2006" xmlns:mv="urn:schemas-microsoft-com:mac:vml" xmlns:o="urn:schemas-microsoft-com:office:office" xmlns:r="http://schemas.openxmlformats.org/officeDocument/2006/relationships" xmlns:m="http://schemas.openxmlformats.org/officeDocument/2006/math" xmlns:v="urn:schemas-microsoft-com:vml" xmlns:wp="http://schemas.openxmlformats.org/drawingml/2006/wordprocessingDrawing" xmlns:w10="urn:schemas-microsoft-com:office:word" xmlns:w="http://schemas.openxmlformats.org/wordprocessingml/2006/main" xmlns:wne="http://schemas.microsoft.com/office/word/2006/wordml">
   <w:endnote w:type="separator" w:id="-1">
     <w:p>
       <w:pPr>
@@ -3637,7 +3967,7 @@
 </file>
 
 <file path=word/footer1.xml><?xml version="1.0" encoding="utf-8"?>
-<w:ftr xmlns:ve="http://schemas.openxmlformats.org/markup-compatibility/2006" xmlns:o="urn:schemas-microsoft-com:office:office" xmlns:r="http://schemas.openxmlformats.org/officeDocument/2006/relationships" xmlns:m="http://schemas.openxmlformats.org/officeDocument/2006/math" xmlns:v="urn:schemas-microsoft-com:vml" xmlns:wp="http://schemas.openxmlformats.org/drawingml/2006/wordprocessingDrawing" xmlns:w10="urn:schemas-microsoft-com:office:word" xmlns:w="http://schemas.openxmlformats.org/wordprocessingml/2006/main" xmlns:wne="http://schemas.microsoft.com/office/word/2006/wordml">
+<w:ftr xmlns:mo="http://schemas.microsoft.com/office/mac/office/2008/main" xmlns:ve="http://schemas.openxmlformats.org/markup-compatibility/2006" xmlns:mv="urn:schemas-microsoft-com:mac:vml" xmlns:o="urn:schemas-microsoft-com:office:office" xmlns:r="http://schemas.openxmlformats.org/officeDocument/2006/relationships" xmlns:m="http://schemas.openxmlformats.org/officeDocument/2006/math" xmlns:v="urn:schemas-microsoft-com:vml" xmlns:wp="http://schemas.openxmlformats.org/drawingml/2006/wordprocessingDrawing" xmlns:w10="urn:schemas-microsoft-com:office:word" xmlns:w="http://schemas.openxmlformats.org/wordprocessingml/2006/main" xmlns:wne="http://schemas.microsoft.com/office/word/2006/wordml">
   <w:sdt>
     <w:sdtPr>
       <w:id w:val="2342543"/>
@@ -3657,7 +3987,7 @@
             <w:rPr>
               <w:noProof/>
             </w:rPr>
-            <w:t>5</w:t>
+            <w:t>8</w:t>
           </w:r>
         </w:fldSimple>
       </w:p>
@@ -3673,7 +4003,7 @@
 </file>
 
 <file path=word/footnotes.xml><?xml version="1.0" encoding="utf-8"?>
-<w:footnotes xmlns:ve="http://schemas.openxmlformats.org/markup-compatibility/2006" xmlns:o="urn:schemas-microsoft-com:office:office" xmlns:r="http://schemas.openxmlformats.org/officeDocument/2006/relationships" xmlns:m="http://schemas.openxmlformats.org/officeDocument/2006/math" xmlns:v="urn:schemas-microsoft-com:vml" xmlns:wp="http://schemas.openxmlformats.org/drawingml/2006/wordprocessingDrawing" xmlns:w10="urn:schemas-microsoft-com:office:word" xmlns:w="http://schemas.openxmlformats.org/wordprocessingml/2006/main" xmlns:wne="http://schemas.microsoft.com/office/word/2006/wordml">
+<w:footnotes xmlns:mo="http://schemas.microsoft.com/office/mac/office/2008/main" xmlns:ve="http://schemas.openxmlformats.org/markup-compatibility/2006" xmlns:mv="urn:schemas-microsoft-com:mac:vml" xmlns:o="urn:schemas-microsoft-com:office:office" xmlns:r="http://schemas.openxmlformats.org/officeDocument/2006/relationships" xmlns:m="http://schemas.openxmlformats.org/officeDocument/2006/math" xmlns:v="urn:schemas-microsoft-com:vml" xmlns:wp="http://schemas.openxmlformats.org/drawingml/2006/wordprocessingDrawing" xmlns:w10="urn:schemas-microsoft-com:office:word" xmlns:w="http://schemas.openxmlformats.org/wordprocessingml/2006/main" xmlns:wne="http://schemas.microsoft.com/office/word/2006/wordml">
   <w:footnote w:type="separator" w:id="-1">
     <w:p>
       <w:pPr>
@@ -3698,7 +4028,7 @@
 </file>
 
 <file path=word/numbering.xml><?xml version="1.0" encoding="utf-8"?>
-<w:numbering xmlns:ve="http://schemas.openxmlformats.org/markup-compatibility/2006" xmlns:o="urn:schemas-microsoft-com:office:office" xmlns:r="http://schemas.openxmlformats.org/officeDocument/2006/relationships" xmlns:m="http://schemas.openxmlformats.org/officeDocument/2006/math" xmlns:v="urn:schemas-microsoft-com:vml" xmlns:wp="http://schemas.openxmlformats.org/drawingml/2006/wordprocessingDrawing" xmlns:w10="urn:schemas-microsoft-com:office:word" xmlns:w="http://schemas.openxmlformats.org/wordprocessingml/2006/main" xmlns:wne="http://schemas.microsoft.com/office/word/2006/wordml">
+<w:numbering xmlns:mo="http://schemas.microsoft.com/office/mac/office/2008/main" xmlns:ve="http://schemas.openxmlformats.org/markup-compatibility/2006" xmlns:mv="urn:schemas-microsoft-com:mac:vml" xmlns:o="urn:schemas-microsoft-com:office:office" xmlns:r="http://schemas.openxmlformats.org/officeDocument/2006/relationships" xmlns:m="http://schemas.openxmlformats.org/officeDocument/2006/math" xmlns:v="urn:schemas-microsoft-com:vml" xmlns:wp="http://schemas.openxmlformats.org/drawingml/2006/wordprocessingDrawing" xmlns:w10="urn:schemas-microsoft-com:office:word" xmlns:w="http://schemas.openxmlformats.org/wordprocessingml/2006/main" xmlns:wne="http://schemas.microsoft.com/office/word/2006/wordml">
   <w:abstractNum w:abstractNumId="0">
     <w:nsid w:val="12033331"/>
     <w:multiLevelType w:val="hybridMultilevel"/>
@@ -4966,7 +5296,7 @@
       </w:pPr>
     </w:pPrDefault>
   </w:docDefaults>
-  <w:latentStyles w:defLockedState="0" w:defUIPriority="99" w:defSemiHidden="1" w:defUnhideWhenUsed="1" w:defQFormat="0" w:count="267">
+  <w:latentStyles w:defLockedState="0" w:defUIPriority="99" w:defSemiHidden="1" w:defUnhideWhenUsed="1" w:defQFormat="0" w:count="276">
     <w:lsdException w:name="Normal" w:semiHidden="0" w:uiPriority="0" w:unhideWhenUsed="0" w:qFormat="1"/>
     <w:lsdException w:name="heading 1" w:semiHidden="0" w:uiPriority="9" w:unhideWhenUsed="0" w:qFormat="1"/>
     <w:lsdException w:name="heading 2" w:uiPriority="9" w:qFormat="1"/>
@@ -5269,13 +5599,11 @@
   </w:style>
   <w:style w:type="character" w:default="1" w:styleId="DefaultParagraphFont">
     <w:name w:val="Default Paragraph Font"/>
-    <w:uiPriority w:val="1"/>
     <w:semiHidden/>
     <w:unhideWhenUsed/>
   </w:style>
   <w:style w:type="table" w:default="1" w:styleId="TableNormal">
     <w:name w:val="Normal Table"/>
-    <w:uiPriority w:val="99"/>
     <w:semiHidden/>
     <w:unhideWhenUsed/>
     <w:qFormat/>
@@ -5291,7 +5619,6 @@
   </w:style>
   <w:style w:type="numbering" w:default="1" w:styleId="NoList">
     <w:name w:val="No List"/>
-    <w:uiPriority w:val="99"/>
     <w:semiHidden/>
     <w:unhideWhenUsed/>
   </w:style>
@@ -5843,7 +6170,7 @@
 </file>
 
 <file path=customXml/itemProps1.xml><?xml version="1.0" encoding="utf-8"?>
-<ds:datastoreItem xmlns:ds="http://schemas.openxmlformats.org/officeDocument/2006/customXml" ds:itemID="{DB345580-7B26-49B6-8C14-FD53A1C05526}">
+<ds:datastoreItem xmlns:ds="http://schemas.openxmlformats.org/officeDocument/2006/customXml" ds:itemID="{B67B6A42-6955-344A-9A21-1E41836A1C3B}">
   <ds:schemaRefs>
     <ds:schemaRef ds:uri="http://schemas.openxmlformats.org/officeDocument/2006/bibliography"/>
   </ds:schemaRefs>

</xml_diff>

<commit_message>
Minor Reformatting done to the plan.
</commit_message>
<xml_diff>
--- a/1st iteration/cheapskates-firstplan.docx
+++ b/1st iteration/cheapskates-firstplan.docx
@@ -1,6 +1,6 @@
 
 <file path=word/document.xml><?xml version="1.0" encoding="utf-8"?>
-<w:document xmlns:mo="http://schemas.microsoft.com/office/mac/office/2008/main" xmlns:ve="http://schemas.openxmlformats.org/markup-compatibility/2006" xmlns:mv="urn:schemas-microsoft-com:mac:vml" xmlns:o="urn:schemas-microsoft-com:office:office" xmlns:r="http://schemas.openxmlformats.org/officeDocument/2006/relationships" xmlns:m="http://schemas.openxmlformats.org/officeDocument/2006/math" xmlns:v="urn:schemas-microsoft-com:vml" xmlns:wp="http://schemas.openxmlformats.org/drawingml/2006/wordprocessingDrawing" xmlns:w10="urn:schemas-microsoft-com:office:word" xmlns:w="http://schemas.openxmlformats.org/wordprocessingml/2006/main" xmlns:wne="http://schemas.microsoft.com/office/word/2006/wordml">
+<w:document xmlns:ve="http://schemas.openxmlformats.org/markup-compatibility/2006" xmlns:o="urn:schemas-microsoft-com:office:office" xmlns:r="http://schemas.openxmlformats.org/officeDocument/2006/relationships" xmlns:m="http://schemas.openxmlformats.org/officeDocument/2006/math" xmlns:v="urn:schemas-microsoft-com:vml" xmlns:wp="http://schemas.openxmlformats.org/drawingml/2006/wordprocessingDrawing" xmlns:w10="urn:schemas-microsoft-com:office:word" xmlns:w="http://schemas.openxmlformats.org/wordprocessingml/2006/main" xmlns:wne="http://schemas.microsoft.com/office/word/2006/wordml">
   <w:body>
     <w:p>
       <w:pPr>
@@ -400,6 +400,7 @@
           <w:sz w:val="44"/>
           <w:szCs w:val="44"/>
         </w:rPr>
+        <w:lastRenderedPageBreak/>
         <w:t>2. Requirements</w:t>
       </w:r>
       <w:r>
@@ -756,43 +757,7 @@
           <w:sz w:val="24"/>
           <w:szCs w:val="24"/>
         </w:rPr>
-        <w:t>In order to bill friends, you need to create an account.  Creating an account involves texting new_account@mycheapfriend.com.  </w:t>
-      </w:r>
-      <w:proofErr w:type="gramStart"/>
-      <w:r>
-        <w:rPr>
-          <w:rFonts w:ascii="Times New Roman" w:hAnsi="Times New Roman" w:cs="Times New Roman"/>
-          <w:sz w:val="24"/>
-          <w:szCs w:val="24"/>
-        </w:rPr>
-        <w:t>new</w:t>
-      </w:r>
-      <w:proofErr w:type="gramEnd"/>
-      <w:r>
-        <w:rPr>
-          <w:rFonts w:ascii="Times New Roman" w:hAnsi="Times New Roman" w:cs="Times New Roman"/>
-          <w:sz w:val="24"/>
-          <w:szCs w:val="24"/>
-        </w:rPr>
-        <w:t>_account@mycheapfriend.com responds with a unique e-mail address to text to and use as a security token.  The text looks like this, "your unique address is &lt;gop1bi@mycheapfriend.com&gt; Please add it to your address book (as CheapFriend?)".  </w:t>
-      </w:r>
-      <w:proofErr w:type="gramStart"/>
-      <w:r>
-        <w:rPr>
-          <w:rFonts w:ascii="Times New Roman" w:hAnsi="Times New Roman" w:cs="Times New Roman"/>
-          <w:sz w:val="24"/>
-          <w:szCs w:val="24"/>
-        </w:rPr>
-        <w:t>The authenticates</w:t>
-      </w:r>
-      <w:proofErr w:type="gramEnd"/>
-      <w:r>
-        <w:rPr>
-          <w:rFonts w:ascii="Times New Roman" w:hAnsi="Times New Roman" w:cs="Times New Roman"/>
-          <w:sz w:val="24"/>
-          <w:szCs w:val="24"/>
-        </w:rPr>
-        <w:t xml:space="preserve"> users against their unique e-mail address and treats their phone number as a unique user-id.</w:t>
+        <w:t>In order to bill friends, you need to create an account.  Creating an account involves texting new_account@mycheapfriend.com.  new_account@mycheapfriend.com responds with a unique e-mail address to text to and use as a security token.  The text looks like this, "your unique address is &lt;gop1bi@mycheapfriend.com&gt; Please add it to your address book (as CheapFriend?)".  The authenticates users against their unique e-mail address and treats their phone number as a unique user-id.</w:t>
       </w:r>
     </w:p>
     <w:p>
@@ -972,16 +937,11 @@
       <w:r>
         <w:t>2.1</w:t>
       </w:r>
-      <w:proofErr w:type="gramStart"/>
       <w:r>
         <w:t>)</w:t>
       </w:r>
       <w:r>
-        <w:t xml:space="preserve">  Requesting</w:t>
-      </w:r>
-      <w:proofErr w:type="gramEnd"/>
-      <w:r>
-        <w:t xml:space="preserve"> a bill</w:t>
+        <w:t xml:space="preserve">  Requesting a bill</w:t>
       </w:r>
     </w:p>
     <w:p>
@@ -1087,25 +1047,7 @@
           <w:sz w:val="24"/>
           <w:szCs w:val="24"/>
         </w:rPr>
-        <w:t>\</w:t>
-      </w:r>
-      <w:proofErr w:type="gramStart"/>
-      <w:r>
-        <w:rPr>
-          <w:rFonts w:ascii="Times New Roman" w:hAnsi="Times New Roman" w:cs="Times New Roman"/>
-          <w:sz w:val="24"/>
-          <w:szCs w:val="24"/>
-        </w:rPr>
-        <w:t>d</w:t>
-      </w:r>
-      <w:proofErr w:type="gramEnd"/>
-      <w:r>
-        <w:rPr>
-          <w:rFonts w:ascii="Times New Roman" w:hAnsi="Times New Roman" w:cs="Times New Roman"/>
-          <w:sz w:val="24"/>
-          <w:szCs w:val="24"/>
-        </w:rPr>
-        <w:t>{10}|(\D?\d{3}\D\d{7})|(\D?\d{3}\D\d{3}\D\d{4})</w:t>
+        <w:t>\d{10}|(\D?\d{3}\D\d{7})|(\D?\d{3}\D\d{3}\D\d{4})</w:t>
       </w:r>
     </w:p>
     <w:p>
@@ -1121,7 +1063,6 @@
         </w:rPr>
         <w:t>2.1.1.2</w:t>
       </w:r>
-      <w:proofErr w:type="gramStart"/>
       <w:r>
         <w:rPr>
           <w:color w:val="548DD4" w:themeColor="text2" w:themeTint="99"/>
@@ -1132,14 +1073,7 @@
         <w:rPr>
           <w:color w:val="548DD4" w:themeColor="text2" w:themeTint="99"/>
         </w:rPr>
-        <w:t xml:space="preserve"> nicknames</w:t>
-      </w:r>
-      <w:proofErr w:type="gramEnd"/>
-      <w:r>
-        <w:rPr>
-          <w:color w:val="548DD4" w:themeColor="text2" w:themeTint="99"/>
-        </w:rPr>
-        <w:t xml:space="preserve"> / adding and changing them</w:t>
+        <w:t xml:space="preserve"> nicknames / adding and changing them</w:t>
       </w:r>
     </w:p>
     <w:p>
@@ -1174,61 +1108,7 @@
           <w:sz w:val="24"/>
           <w:szCs w:val="24"/>
         </w:rPr>
-        <w:t>[</w:t>
-      </w:r>
-      <w:proofErr w:type="gramStart"/>
-      <w:r>
-        <w:rPr>
-          <w:rFonts w:ascii="Times New Roman" w:hAnsi="Times New Roman" w:cs="Times New Roman"/>
-          <w:sz w:val="24"/>
-          <w:szCs w:val="24"/>
-        </w:rPr>
-        <w:t>a</w:t>
-      </w:r>
-      <w:proofErr w:type="gramEnd"/>
-      <w:r>
-        <w:rPr>
-          <w:rFonts w:ascii="Times New Roman" w:hAnsi="Times New Roman" w:cs="Times New Roman"/>
-          <w:sz w:val="24"/>
-          <w:szCs w:val="24"/>
-        </w:rPr>
-        <w:t>-zA-Z]{2,2}[</w:t>
-      </w:r>
-      <w:proofErr w:type="gramStart"/>
-      <w:r>
-        <w:rPr>
-          <w:rFonts w:ascii="Times New Roman" w:hAnsi="Times New Roman" w:cs="Times New Roman"/>
-          <w:sz w:val="24"/>
-          <w:szCs w:val="24"/>
-        </w:rPr>
-        <w:t>a</w:t>
-      </w:r>
-      <w:proofErr w:type="gramEnd"/>
-      <w:r>
-        <w:rPr>
-          <w:rFonts w:ascii="Times New Roman" w:hAnsi="Times New Roman" w:cs="Times New Roman"/>
-          <w:sz w:val="24"/>
-          <w:szCs w:val="24"/>
-        </w:rPr>
-        <w:t xml:space="preserve">-zA-Z0-9_-]{1,8} </w:t>
-      </w:r>
-      <w:proofErr w:type="gramStart"/>
-      <w:r>
-        <w:rPr>
-          <w:rFonts w:ascii="Times New Roman" w:hAnsi="Times New Roman" w:cs="Times New Roman"/>
-          <w:sz w:val="24"/>
-          <w:szCs w:val="24"/>
-        </w:rPr>
-        <w:t>validates</w:t>
-      </w:r>
-      <w:proofErr w:type="gramEnd"/>
-      <w:r>
-        <w:rPr>
-          <w:rFonts w:ascii="Times New Roman" w:hAnsi="Times New Roman" w:cs="Times New Roman"/>
-          <w:sz w:val="24"/>
-          <w:szCs w:val="24"/>
-        </w:rPr>
-        <w:t xml:space="preserve"> a nickname. </w:t>
+        <w:t xml:space="preserve">[a-zA-Z]{2,2}[a-zA-Z0-9_-]{1,8} validates a nickname. </w:t>
       </w:r>
     </w:p>
     <w:p>
@@ -1295,7 +1175,6 @@
         </w:rPr>
         <w:t>2.1.1.2.1</w:t>
       </w:r>
-      <w:proofErr w:type="gramStart"/>
       <w:r>
         <w:rPr>
           <w:color w:val="548DD4" w:themeColor="text2" w:themeTint="99"/>
@@ -1306,14 +1185,7 @@
         <w:rPr>
           <w:color w:val="548DD4" w:themeColor="text2" w:themeTint="99"/>
         </w:rPr>
-        <w:t xml:space="preserve"> nickname</w:t>
-      </w:r>
-      <w:proofErr w:type="gramEnd"/>
-      <w:r>
-        <w:rPr>
-          <w:color w:val="548DD4" w:themeColor="text2" w:themeTint="99"/>
-        </w:rPr>
-        <w:t xml:space="preserve"> misses</w:t>
+        <w:t xml:space="preserve"> nickname misses</w:t>
       </w:r>
     </w:p>
     <w:p>
@@ -1354,7 +1226,6 @@
         </w:rPr>
         <w:t>2.1.1.3</w:t>
       </w:r>
-      <w:proofErr w:type="gramStart"/>
       <w:r>
         <w:rPr>
           <w:color w:val="548DD4" w:themeColor="text2" w:themeTint="99"/>
@@ -1365,14 +1236,7 @@
         <w:rPr>
           <w:color w:val="548DD4" w:themeColor="text2" w:themeTint="99"/>
         </w:rPr>
-        <w:t xml:space="preserve"> Identifier</w:t>
-      </w:r>
-      <w:proofErr w:type="gramEnd"/>
-      <w:r>
-        <w:rPr>
-          <w:color w:val="548DD4" w:themeColor="text2" w:themeTint="99"/>
-        </w:rPr>
-        <w:t xml:space="preserve"> Summary</w:t>
+        <w:t xml:space="preserve"> Identifier Summary</w:t>
       </w:r>
     </w:p>
     <w:p>
@@ -1405,9 +1269,9 @@
         <w:rPr>
           <w:color w:val="548DD4" w:themeColor="text2" w:themeTint="99"/>
         </w:rPr>
+        <w:lastRenderedPageBreak/>
         <w:t>2.1.2</w:t>
       </w:r>
-      <w:proofErr w:type="gramStart"/>
       <w:r>
         <w:rPr>
           <w:color w:val="548DD4" w:themeColor="text2" w:themeTint="99"/>
@@ -1418,14 +1282,7 @@
         <w:rPr>
           <w:color w:val="548DD4" w:themeColor="text2" w:themeTint="99"/>
         </w:rPr>
-        <w:t xml:space="preserve">  Requesting</w:t>
-      </w:r>
-      <w:proofErr w:type="gramEnd"/>
-      <w:r>
-        <w:rPr>
-          <w:color w:val="548DD4" w:themeColor="text2" w:themeTint="99"/>
-        </w:rPr>
-        <w:t xml:space="preserve"> a Bill</w:t>
+        <w:t xml:space="preserve">  Requesting a Bill</w:t>
       </w:r>
     </w:p>
     <w:p>
@@ -1502,25 +1359,7 @@
           <w:sz w:val="24"/>
           <w:szCs w:val="24"/>
         </w:rPr>
-        <w:t>\$</w:t>
-      </w:r>
-      <w:proofErr w:type="gramStart"/>
-      <w:r>
-        <w:rPr>
-          <w:rFonts w:ascii="Times New Roman" w:hAnsi="Times New Roman" w:cs="Times New Roman"/>
-          <w:sz w:val="24"/>
-          <w:szCs w:val="24"/>
-        </w:rPr>
-        <w:t>?\</w:t>
-      </w:r>
-      <w:proofErr w:type="gramEnd"/>
-      <w:r>
-        <w:rPr>
-          <w:rFonts w:ascii="Times New Roman" w:hAnsi="Times New Roman" w:cs="Times New Roman"/>
-          <w:sz w:val="24"/>
-          <w:szCs w:val="24"/>
-        </w:rPr>
-        <w:t>d{1,4}(\.\d{2})?</w:t>
+        <w:t>\$?\d{1,4}(\.\d{2})?</w:t>
       </w:r>
       <w:r>
         <w:rPr>
@@ -1554,25 +1393,7 @@
           <w:sz w:val="24"/>
           <w:szCs w:val="24"/>
         </w:rPr>
-        <w:t>\</w:t>
-      </w:r>
-      <w:proofErr w:type="gramStart"/>
-      <w:r>
-        <w:rPr>
-          <w:rFonts w:ascii="Times New Roman" w:hAnsi="Times New Roman" w:cs="Times New Roman"/>
-          <w:sz w:val="24"/>
-          <w:szCs w:val="24"/>
-        </w:rPr>
-        <w:t>s</w:t>
-      </w:r>
-      <w:proofErr w:type="gramEnd"/>
-      <w:r>
-        <w:rPr>
-          <w:rFonts w:ascii="Times New Roman" w:hAnsi="Times New Roman" w:cs="Times New Roman"/>
-          <w:sz w:val="24"/>
-          <w:szCs w:val="24"/>
-        </w:rPr>
-        <w:t>*(((identifier)\s+(amount))|((amount)\s+(identifier)))\s* is a regex that validates a bill with a single friend.  The length of the entire message must fit in a text message, i</w:t>
+        <w:t>\s*(((identifier)\s+(amount))|((amount)\s+(identifier)))\s* is a regex that validates a bill with a single friend.  The length of the entire message must fit in a text message, i</w:t>
       </w:r>
       <w:r>
         <w:rPr>
@@ -1649,25 +1470,7 @@
           <w:sz w:val="24"/>
           <w:szCs w:val="24"/>
         </w:rPr>
-        <w:t xml:space="preserve">Billing multiple friends simultaneously involves sending a </w:t>
-      </w:r>
-      <w:proofErr w:type="gramStart"/>
-      <w:r>
-        <w:rPr>
-          <w:rFonts w:ascii="Times New Roman" w:hAnsi="Times New Roman" w:cs="Times New Roman"/>
-          <w:sz w:val="24"/>
-          <w:szCs w:val="24"/>
-        </w:rPr>
-        <w:t>whitespace delimited</w:t>
-      </w:r>
-      <w:proofErr w:type="gramEnd"/>
-      <w:r>
-        <w:rPr>
-          <w:rFonts w:ascii="Times New Roman" w:hAnsi="Times New Roman" w:cs="Times New Roman"/>
-          <w:sz w:val="24"/>
-          <w:szCs w:val="24"/>
-        </w:rPr>
-        <w:t xml:space="preserve"> list of amount-identifier pairs (also </w:t>
+        <w:t xml:space="preserve">Billing multiple friends simultaneously involves sending a whitespace delimited list of amount-identifier pairs (also </w:t>
       </w:r>
       <w:r>
         <w:rPr>
@@ -1717,25 +1520,7 @@
           <w:sz w:val="24"/>
           <w:szCs w:val="24"/>
         </w:rPr>
-        <w:t>\</w:t>
-      </w:r>
-      <w:proofErr w:type="gramStart"/>
-      <w:r>
-        <w:rPr>
-          <w:rFonts w:ascii="Times New Roman" w:hAnsi="Times New Roman" w:cs="Times New Roman"/>
-          <w:sz w:val="24"/>
-          <w:szCs w:val="24"/>
-        </w:rPr>
-        <w:t>s</w:t>
-      </w:r>
-      <w:proofErr w:type="gramEnd"/>
-      <w:r>
-        <w:rPr>
-          <w:rFonts w:ascii="Times New Roman" w:hAnsi="Times New Roman" w:cs="Times New Roman"/>
-          <w:sz w:val="24"/>
-          <w:szCs w:val="24"/>
-        </w:rPr>
-        <w:t>*(bill-with-single-friend)(\s+(bill-with-single-friend))+\s* </w:t>
+        <w:t>\s*(bill-with-single-friend)(\s+(bill-with-single-friend))+\s* </w:t>
       </w:r>
     </w:p>
     <w:p>
@@ -1777,7 +1562,6 @@
         </w:rPr>
         <w:t>2.1.2.2</w:t>
       </w:r>
-      <w:proofErr w:type="gramStart"/>
       <w:r>
         <w:rPr>
           <w:color w:val="548DD4" w:themeColor="text2" w:themeTint="99"/>
@@ -1788,14 +1572,7 @@
         <w:rPr>
           <w:color w:val="548DD4" w:themeColor="text2" w:themeTint="99"/>
         </w:rPr>
-        <w:t xml:space="preserve"> Splitting</w:t>
-      </w:r>
-      <w:proofErr w:type="gramEnd"/>
-      <w:r>
-        <w:rPr>
-          <w:color w:val="548DD4" w:themeColor="text2" w:themeTint="99"/>
-        </w:rPr>
-        <w:t xml:space="preserve"> a bill with multiple friends</w:t>
+        <w:t xml:space="preserve"> Splitting a bill with multiple friends</w:t>
       </w:r>
     </w:p>
     <w:p>
@@ -1928,25 +1705,7 @@
           <w:sz w:val="24"/>
           <w:szCs w:val="24"/>
         </w:rPr>
-        <w:t>\</w:t>
-      </w:r>
-      <w:proofErr w:type="gramStart"/>
-      <w:r>
-        <w:rPr>
-          <w:rFonts w:ascii="Times New Roman" w:hAnsi="Times New Roman" w:cs="Times New Roman"/>
-          <w:sz w:val="24"/>
-          <w:szCs w:val="24"/>
-        </w:rPr>
-        <w:t>s</w:t>
-      </w:r>
-      <w:proofErr w:type="gramEnd"/>
-      <w:r>
-        <w:rPr>
-          <w:rFonts w:ascii="Times New Roman" w:hAnsi="Times New Roman" w:cs="Times New Roman"/>
-          <w:sz w:val="24"/>
-          <w:szCs w:val="24"/>
-        </w:rPr>
-        <w:t>*(((identifier|me){2,}(amount))|((identifier|me</w:t>
+        <w:t>\s*(((identifier|me){2,}(amount))|((identifier|me</w:t>
       </w:r>
       <w:r>
         <w:rPr>
@@ -2014,16 +1773,11 @@
       <w:r>
         <w:t>2.2</w:t>
       </w:r>
-      <w:proofErr w:type="gramStart"/>
       <w:r>
         <w:t xml:space="preserve">) </w:t>
       </w:r>
       <w:r>
-        <w:t xml:space="preserve"> Receiving</w:t>
-      </w:r>
-      <w:proofErr w:type="gramEnd"/>
-      <w:r>
-        <w:t xml:space="preserve"> a bill</w:t>
+        <w:t xml:space="preserve"> Receiving a bill</w:t>
       </w:r>
     </w:p>
     <w:p>
@@ -2101,6 +1855,7 @@
         <w:rPr>
           <w:color w:val="548DD4" w:themeColor="text2" w:themeTint="99"/>
         </w:rPr>
+        <w:lastRenderedPageBreak/>
         <w:t>2.2.1.1</w:t>
       </w:r>
       <w:r>
@@ -2113,21 +1868,7 @@
         <w:rPr>
           <w:color w:val="548DD4" w:themeColor="text2" w:themeTint="99"/>
         </w:rPr>
-        <w:t xml:space="preserve"> </w:t>
-      </w:r>
-      <w:proofErr w:type="gramStart"/>
-      <w:r>
-        <w:rPr>
-          <w:color w:val="548DD4" w:themeColor="text2" w:themeTint="99"/>
-        </w:rPr>
-        <w:t>For</w:t>
-      </w:r>
-      <w:proofErr w:type="gramEnd"/>
-      <w:r>
-        <w:rPr>
-          <w:color w:val="548DD4" w:themeColor="text2" w:themeTint="99"/>
-        </w:rPr>
-        <w:t xml:space="preserve"> non-registered users</w:t>
+        <w:t xml:space="preserve"> For non-registered users</w:t>
       </w:r>
     </w:p>
     <w:p>
@@ -2146,25 +1887,7 @@
           <w:sz w:val="24"/>
           <w:szCs w:val="24"/>
         </w:rPr>
-        <w:t>A non-registered user can also accept a bill by replying "Y"</w:t>
-      </w:r>
-      <w:proofErr w:type="gramStart"/>
-      <w:r>
-        <w:rPr>
-          <w:rFonts w:ascii="Times New Roman" w:hAnsi="Times New Roman" w:cs="Times New Roman"/>
-          <w:sz w:val="24"/>
-          <w:szCs w:val="24"/>
-        </w:rPr>
-        <w:t>,</w:t>
-      </w:r>
-      <w:proofErr w:type="gramEnd"/>
-      <w:r>
-        <w:rPr>
-          <w:rFonts w:ascii="Times New Roman" w:hAnsi="Times New Roman" w:cs="Times New Roman"/>
-          <w:sz w:val="24"/>
-          <w:szCs w:val="24"/>
-        </w:rPr>
-        <w:t xml:space="preserve"> however, our system will send an additional message asking for the user to register. Something like:</w:t>
+        <w:t>A non-registered user can also accept a bill by replying "Y", however, our system will send an additional message asking for the user to register. Something like:</w:t>
       </w:r>
       <w:r>
         <w:rPr>
@@ -2238,21 +1961,7 @@
         <w:rPr>
           <w:color w:val="548DD4" w:themeColor="text2" w:themeTint="99"/>
         </w:rPr>
-        <w:t xml:space="preserve"> </w:t>
-      </w:r>
-      <w:proofErr w:type="gramStart"/>
-      <w:r>
-        <w:rPr>
-          <w:color w:val="548DD4" w:themeColor="text2" w:themeTint="99"/>
-        </w:rPr>
-        <w:t>For</w:t>
-      </w:r>
-      <w:proofErr w:type="gramEnd"/>
-      <w:r>
-        <w:rPr>
-          <w:color w:val="548DD4" w:themeColor="text2" w:themeTint="99"/>
-        </w:rPr>
-        <w:t xml:space="preserve"> registered users</w:t>
+        <w:t xml:space="preserve"> For registered users</w:t>
       </w:r>
     </w:p>
     <w:p>
@@ -2468,23 +2177,13 @@
         </w:rPr>
         <w:t>.  </w:t>
       </w:r>
-      <w:proofErr w:type="gramStart"/>
-      <w:r>
-        <w:rPr>
-          <w:rFonts w:ascii="Times New Roman" w:hAnsi="Times New Roman" w:cs="Times New Roman"/>
-          <w:sz w:val="24"/>
-          <w:szCs w:val="24"/>
-        </w:rPr>
-        <w:t>i</w:t>
-      </w:r>
-      <w:proofErr w:type="gramEnd"/>
-      <w:r>
-        <w:rPr>
-          <w:rFonts w:ascii="Times New Roman" w:hAnsi="Times New Roman" w:cs="Times New Roman"/>
-          <w:sz w:val="24"/>
-          <w:szCs w:val="24"/>
-        </w:rPr>
-        <w:t>.e., if I owe R</w:t>
+      <w:r>
+        <w:rPr>
+          <w:rFonts w:ascii="Times New Roman" w:hAnsi="Times New Roman" w:cs="Times New Roman"/>
+          <w:sz w:val="24"/>
+          <w:szCs w:val="24"/>
+        </w:rPr>
+        <w:t>i.e., if I owe R</w:t>
       </w:r>
       <w:r>
         <w:rPr>
@@ -2582,25 +2281,7 @@
           <w:sz w:val="24"/>
           <w:szCs w:val="24"/>
         </w:rPr>
-        <w:t xml:space="preserve">If we have the time, an alternate web-interface will be created.  Users will not be able to create an account from the web interface, but will be able to </w:t>
-      </w:r>
-      <w:proofErr w:type="gramStart"/>
-      <w:r>
-        <w:rPr>
-          <w:rFonts w:ascii="Times New Roman" w:hAnsi="Times New Roman" w:cs="Times New Roman"/>
-          <w:sz w:val="24"/>
-          <w:szCs w:val="24"/>
-        </w:rPr>
-        <w:t>log-in</w:t>
-      </w:r>
-      <w:proofErr w:type="gramEnd"/>
-      <w:r>
-        <w:rPr>
-          <w:rFonts w:ascii="Times New Roman" w:hAnsi="Times New Roman" w:cs="Times New Roman"/>
-          <w:sz w:val="24"/>
-          <w:szCs w:val="24"/>
-        </w:rPr>
-        <w:t xml:space="preserve"> with their cell-phone# and unique identifier.  From the web interface, they will be able to create and settle bills as well as check on all pending and completed bills.</w:t>
+        <w:t>If we have the time, an alternate web-interface will be created.  Users will not be able to create an account from the web interface, but will be able to log-in with their cell-phone# and unique identifier.  From the web interface, they will be able to create and settle bills as well as check on all pending and completed bills.</w:t>
       </w:r>
     </w:p>
     <w:p>
@@ -2658,6 +2339,7 @@
           <w:sz w:val="44"/>
           <w:szCs w:val="44"/>
         </w:rPr>
+        <w:lastRenderedPageBreak/>
         <w:t>3</w:t>
       </w:r>
       <w:r>
@@ -2694,16 +2376,36 @@
           <w:ilvl w:val="0"/>
           <w:numId w:val="13"/>
         </w:numPr>
-      </w:pPr>
-      <w:r>
+        <w:rPr>
+          <w:rFonts w:ascii="Times New Roman" w:hAnsi="Times New Roman" w:cs="Times New Roman"/>
+          <w:sz w:val="24"/>
+          <w:szCs w:val="24"/>
+        </w:rPr>
+      </w:pPr>
+      <w:r>
+        <w:rPr>
+          <w:rFonts w:ascii="Times New Roman" w:hAnsi="Times New Roman" w:cs="Times New Roman"/>
+          <w:sz w:val="24"/>
+          <w:szCs w:val="24"/>
+        </w:rPr>
         <w:t xml:space="preserve">Set Up Version Control  </w:t>
       </w:r>
     </w:p>
     <w:p>
       <w:pPr>
         <w:ind w:left="720"/>
-      </w:pPr>
-      <w:r>
+        <w:rPr>
+          <w:rFonts w:ascii="Times New Roman" w:hAnsi="Times New Roman" w:cs="Times New Roman"/>
+          <w:sz w:val="24"/>
+          <w:szCs w:val="24"/>
+        </w:rPr>
+      </w:pPr>
+      <w:r>
+        <w:rPr>
+          <w:rFonts w:ascii="Times New Roman" w:hAnsi="Times New Roman" w:cs="Times New Roman"/>
+          <w:sz w:val="24"/>
+          <w:szCs w:val="24"/>
+        </w:rPr>
         <w:t>We are using Google code for this part. A repository has already been set.</w:t>
       </w:r>
     </w:p>
@@ -2714,16 +2416,36 @@
           <w:ilvl w:val="0"/>
           <w:numId w:val="13"/>
         </w:numPr>
-      </w:pPr>
-      <w:r>
+        <w:rPr>
+          <w:rFonts w:ascii="Times New Roman" w:hAnsi="Times New Roman" w:cs="Times New Roman"/>
+          <w:sz w:val="24"/>
+          <w:szCs w:val="24"/>
+        </w:rPr>
+      </w:pPr>
+      <w:r>
+        <w:rPr>
+          <w:rFonts w:ascii="Times New Roman" w:hAnsi="Times New Roman" w:cs="Times New Roman"/>
+          <w:sz w:val="24"/>
+          <w:szCs w:val="24"/>
+        </w:rPr>
         <w:t xml:space="preserve"> Set up domain name  </w:t>
       </w:r>
     </w:p>
     <w:p>
       <w:pPr>
         <w:ind w:left="720"/>
-      </w:pPr>
-      <w:r>
+        <w:rPr>
+          <w:rFonts w:ascii="Times New Roman" w:hAnsi="Times New Roman" w:cs="Times New Roman"/>
+          <w:sz w:val="24"/>
+          <w:szCs w:val="24"/>
+        </w:rPr>
+      </w:pPr>
+      <w:r>
+        <w:rPr>
+          <w:rFonts w:ascii="Times New Roman" w:hAnsi="Times New Roman" w:cs="Times New Roman"/>
+          <w:sz w:val="24"/>
+          <w:szCs w:val="24"/>
+        </w:rPr>
         <w:t>Michael Glass already has a domain name set for the assignment (mycheapfriend.com)</w:t>
       </w:r>
     </w:p>
@@ -2734,17 +2456,42 @@
           <w:ilvl w:val="0"/>
           <w:numId w:val="13"/>
         </w:numPr>
-      </w:pPr>
-      <w:r>
+        <w:rPr>
+          <w:rFonts w:ascii="Times New Roman" w:hAnsi="Times New Roman" w:cs="Times New Roman"/>
+          <w:sz w:val="24"/>
+          <w:szCs w:val="24"/>
+        </w:rPr>
+      </w:pPr>
+      <w:r>
+        <w:rPr>
+          <w:rFonts w:ascii="Times New Roman" w:hAnsi="Times New Roman" w:cs="Times New Roman"/>
+          <w:sz w:val="24"/>
+          <w:szCs w:val="24"/>
+        </w:rPr>
         <w:t xml:space="preserve"> I</w:t>
       </w:r>
       <w:r>
+        <w:rPr>
+          <w:rFonts w:ascii="Times New Roman" w:hAnsi="Times New Roman" w:cs="Times New Roman"/>
+          <w:sz w:val="24"/>
+          <w:szCs w:val="24"/>
+        </w:rPr>
         <w:t xml:space="preserve">nitial </w:t>
       </w:r>
       <w:r>
+        <w:rPr>
+          <w:rFonts w:ascii="Times New Roman" w:hAnsi="Times New Roman" w:cs="Times New Roman"/>
+          <w:sz w:val="24"/>
+          <w:szCs w:val="24"/>
+        </w:rPr>
         <w:t>planning</w:t>
       </w:r>
       <w:r>
+        <w:rPr>
+          <w:rFonts w:ascii="Times New Roman" w:hAnsi="Times New Roman" w:cs="Times New Roman"/>
+          <w:sz w:val="24"/>
+          <w:szCs w:val="24"/>
+        </w:rPr>
         <w:t xml:space="preserve"> </w:t>
       </w:r>
     </w:p>
@@ -2755,22 +2502,52 @@
           <w:ilvl w:val="1"/>
           <w:numId w:val="13"/>
         </w:numPr>
-      </w:pPr>
-      <w:r>
+        <w:rPr>
+          <w:rFonts w:ascii="Times New Roman" w:hAnsi="Times New Roman" w:cs="Times New Roman"/>
+          <w:sz w:val="24"/>
+          <w:szCs w:val="24"/>
+        </w:rPr>
+      </w:pPr>
+      <w:r>
+        <w:rPr>
+          <w:rFonts w:ascii="Times New Roman" w:hAnsi="Times New Roman" w:cs="Times New Roman"/>
+          <w:sz w:val="24"/>
+          <w:szCs w:val="24"/>
+        </w:rPr>
         <w:t xml:space="preserve">Write Project Concept </w:t>
       </w:r>
     </w:p>
     <w:p>
       <w:pPr>
         <w:ind w:left="1440"/>
-      </w:pPr>
-      <w:r>
+        <w:rPr>
+          <w:rFonts w:ascii="Times New Roman" w:hAnsi="Times New Roman" w:cs="Times New Roman"/>
+          <w:sz w:val="24"/>
+          <w:szCs w:val="24"/>
+        </w:rPr>
+      </w:pPr>
+      <w:r>
+        <w:rPr>
+          <w:rFonts w:ascii="Times New Roman" w:hAnsi="Times New Roman" w:cs="Times New Roman"/>
+          <w:sz w:val="24"/>
+          <w:szCs w:val="24"/>
+        </w:rPr>
         <w:t xml:space="preserve">It was already </w:t>
       </w:r>
       <w:r>
+        <w:rPr>
+          <w:rFonts w:ascii="Times New Roman" w:hAnsi="Times New Roman" w:cs="Times New Roman"/>
+          <w:sz w:val="24"/>
+          <w:szCs w:val="24"/>
+        </w:rPr>
         <w:t>s</w:t>
       </w:r>
       <w:r>
+        <w:rPr>
+          <w:rFonts w:ascii="Times New Roman" w:hAnsi="Times New Roman" w:cs="Times New Roman"/>
+          <w:sz w:val="24"/>
+          <w:szCs w:val="24"/>
+        </w:rPr>
         <w:t>ubmitted.</w:t>
       </w:r>
     </w:p>
@@ -2781,16 +2558,36 @@
           <w:ilvl w:val="1"/>
           <w:numId w:val="13"/>
         </w:numPr>
-      </w:pPr>
-      <w:r>
+        <w:rPr>
+          <w:rFonts w:ascii="Times New Roman" w:hAnsi="Times New Roman" w:cs="Times New Roman"/>
+          <w:sz w:val="24"/>
+          <w:szCs w:val="24"/>
+        </w:rPr>
+      </w:pPr>
+      <w:r>
+        <w:rPr>
+          <w:rFonts w:ascii="Times New Roman" w:hAnsi="Times New Roman" w:cs="Times New Roman"/>
+          <w:sz w:val="24"/>
+          <w:szCs w:val="24"/>
+        </w:rPr>
         <w:t xml:space="preserve">Write 1st Iteration Plan </w:t>
       </w:r>
     </w:p>
     <w:p>
       <w:pPr>
         <w:ind w:left="720" w:firstLine="720"/>
-      </w:pPr>
-      <w:r>
+        <w:rPr>
+          <w:rFonts w:ascii="Times New Roman" w:hAnsi="Times New Roman" w:cs="Times New Roman"/>
+          <w:sz w:val="24"/>
+          <w:szCs w:val="24"/>
+        </w:rPr>
+      </w:pPr>
+      <w:r>
+        <w:rPr>
+          <w:rFonts w:ascii="Times New Roman" w:hAnsi="Times New Roman" w:cs="Times New Roman"/>
+          <w:sz w:val="24"/>
+          <w:szCs w:val="24"/>
+        </w:rPr>
         <w:t>It is currently in progress. All members are working on it.</w:t>
       </w:r>
     </w:p>
@@ -2801,11 +2598,26 @@
           <w:ilvl w:val="0"/>
           <w:numId w:val="13"/>
         </w:numPr>
-      </w:pPr>
-      <w:r>
+        <w:rPr>
+          <w:rFonts w:ascii="Times New Roman" w:hAnsi="Times New Roman" w:cs="Times New Roman"/>
+          <w:sz w:val="24"/>
+          <w:szCs w:val="24"/>
+        </w:rPr>
+      </w:pPr>
+      <w:r>
+        <w:rPr>
+          <w:rFonts w:ascii="Times New Roman" w:hAnsi="Times New Roman" w:cs="Times New Roman"/>
+          <w:sz w:val="24"/>
+          <w:szCs w:val="24"/>
+        </w:rPr>
         <w:t xml:space="preserve"> G</w:t>
       </w:r>
       <w:r>
+        <w:rPr>
+          <w:rFonts w:ascii="Times New Roman" w:hAnsi="Times New Roman" w:cs="Times New Roman"/>
+          <w:sz w:val="24"/>
+          <w:szCs w:val="24"/>
+        </w:rPr>
         <w:t xml:space="preserve">et acquainted with EJB  </w:t>
       </w:r>
     </w:p>
@@ -2816,16 +2628,36 @@
           <w:ilvl w:val="1"/>
           <w:numId w:val="13"/>
         </w:numPr>
-      </w:pPr>
-      <w:r>
+        <w:rPr>
+          <w:rFonts w:ascii="Times New Roman" w:hAnsi="Times New Roman" w:cs="Times New Roman"/>
+          <w:sz w:val="24"/>
+          <w:szCs w:val="24"/>
+        </w:rPr>
+      </w:pPr>
+      <w:r>
+        <w:rPr>
+          <w:rFonts w:ascii="Times New Roman" w:hAnsi="Times New Roman" w:cs="Times New Roman"/>
+          <w:sz w:val="24"/>
+          <w:szCs w:val="24"/>
+        </w:rPr>
         <w:t xml:space="preserve">Write EJB Toy  </w:t>
       </w:r>
     </w:p>
     <w:p>
       <w:pPr>
         <w:ind w:left="1440"/>
-      </w:pPr>
-      <w:r>
+        <w:rPr>
+          <w:rFonts w:ascii="Times New Roman" w:hAnsi="Times New Roman" w:cs="Times New Roman"/>
+          <w:sz w:val="24"/>
+          <w:szCs w:val="24"/>
+        </w:rPr>
+      </w:pPr>
+      <w:r>
+        <w:rPr>
+          <w:rFonts w:ascii="Times New Roman" w:hAnsi="Times New Roman" w:cs="Times New Roman"/>
+          <w:sz w:val="24"/>
+          <w:szCs w:val="24"/>
+        </w:rPr>
         <w:t>We will write a very basic Toy system. The system will show minimal message communication between two users. One pair will work on this system while the other comes up with the interface skeleton for our real system.</w:t>
       </w:r>
     </w:p>
@@ -2836,16 +2668,36 @@
           <w:ilvl w:val="1"/>
           <w:numId w:val="13"/>
         </w:numPr>
-      </w:pPr>
-      <w:r>
+        <w:rPr>
+          <w:rFonts w:ascii="Times New Roman" w:hAnsi="Times New Roman" w:cs="Times New Roman"/>
+          <w:sz w:val="24"/>
+          <w:szCs w:val="24"/>
+        </w:rPr>
+      </w:pPr>
+      <w:r>
+        <w:rPr>
+          <w:rFonts w:ascii="Times New Roman" w:hAnsi="Times New Roman" w:cs="Times New Roman"/>
+          <w:sz w:val="24"/>
+          <w:szCs w:val="24"/>
+        </w:rPr>
         <w:t xml:space="preserve">Explain Toy to rest of users (pair-to-pair)  </w:t>
       </w:r>
     </w:p>
     <w:p>
       <w:pPr>
         <w:ind w:left="1440"/>
-      </w:pPr>
-      <w:r>
+        <w:rPr>
+          <w:rFonts w:ascii="Times New Roman" w:hAnsi="Times New Roman" w:cs="Times New Roman"/>
+          <w:sz w:val="24"/>
+          <w:szCs w:val="24"/>
+        </w:rPr>
+      </w:pPr>
+      <w:r>
+        <w:rPr>
+          <w:rFonts w:ascii="Times New Roman" w:hAnsi="Times New Roman" w:cs="Times New Roman"/>
+          <w:sz w:val="24"/>
+          <w:szCs w:val="24"/>
+        </w:rPr>
         <w:t>After we have a working toy system and the interface ready, the two pairs will educate each other on the work they have done.</w:t>
       </w:r>
     </w:p>
@@ -2856,11 +2708,26 @@
           <w:ilvl w:val="0"/>
           <w:numId w:val="13"/>
         </w:numPr>
-      </w:pPr>
-      <w:r>
+        <w:rPr>
+          <w:rFonts w:ascii="Times New Roman" w:hAnsi="Times New Roman" w:cs="Times New Roman"/>
+          <w:sz w:val="24"/>
+          <w:szCs w:val="24"/>
+        </w:rPr>
+      </w:pPr>
+      <w:r>
+        <w:rPr>
+          <w:rFonts w:ascii="Times New Roman" w:hAnsi="Times New Roman" w:cs="Times New Roman"/>
+          <w:sz w:val="24"/>
+          <w:szCs w:val="24"/>
+        </w:rPr>
         <w:t>I</w:t>
       </w:r>
       <w:r>
+        <w:rPr>
+          <w:rFonts w:ascii="Times New Roman" w:hAnsi="Times New Roman" w:cs="Times New Roman"/>
+          <w:sz w:val="24"/>
+          <w:szCs w:val="24"/>
+        </w:rPr>
         <w:t xml:space="preserve">nterfacing and testing  </w:t>
       </w:r>
     </w:p>
@@ -2871,19 +2738,44 @@
           <w:ilvl w:val="1"/>
           <w:numId w:val="13"/>
         </w:numPr>
-      </w:pPr>
-      <w:r>
+        <w:rPr>
+          <w:rFonts w:ascii="Times New Roman" w:hAnsi="Times New Roman" w:cs="Times New Roman"/>
+          <w:sz w:val="24"/>
+          <w:szCs w:val="24"/>
+        </w:rPr>
+      </w:pPr>
+      <w:r>
+        <w:rPr>
+          <w:rFonts w:ascii="Times New Roman" w:hAnsi="Times New Roman" w:cs="Times New Roman"/>
+          <w:sz w:val="24"/>
+          <w:szCs w:val="24"/>
+        </w:rPr>
         <w:t xml:space="preserve"> W</w:t>
       </w:r>
       <w:r>
+        <w:rPr>
+          <w:rFonts w:ascii="Times New Roman" w:hAnsi="Times New Roman" w:cs="Times New Roman"/>
+          <w:sz w:val="24"/>
+          <w:szCs w:val="24"/>
+        </w:rPr>
         <w:t xml:space="preserve">rite interface &amp; tests for message parser / from/t…  </w:t>
       </w:r>
     </w:p>
     <w:p>
       <w:pPr>
         <w:ind w:left="1440"/>
-      </w:pPr>
-      <w:r>
+        <w:rPr>
+          <w:rFonts w:ascii="Times New Roman" w:hAnsi="Times New Roman" w:cs="Times New Roman"/>
+          <w:sz w:val="24"/>
+          <w:szCs w:val="24"/>
+        </w:rPr>
+      </w:pPr>
+      <w:r>
+        <w:rPr>
+          <w:rFonts w:ascii="Times New Roman" w:hAnsi="Times New Roman" w:cs="Times New Roman"/>
+          <w:sz w:val="24"/>
+          <w:szCs w:val="24"/>
+        </w:rPr>
         <w:t>Some of this will be done, when the other pair is implementing the toy system.</w:t>
       </w:r>
     </w:p>
@@ -2894,11 +2786,26 @@
           <w:ilvl w:val="1"/>
           <w:numId w:val="13"/>
         </w:numPr>
-      </w:pPr>
-      <w:r>
+        <w:rPr>
+          <w:rFonts w:ascii="Times New Roman" w:hAnsi="Times New Roman" w:cs="Times New Roman"/>
+          <w:sz w:val="24"/>
+          <w:szCs w:val="24"/>
+        </w:rPr>
+      </w:pPr>
+      <w:r>
+        <w:rPr>
+          <w:rFonts w:ascii="Times New Roman" w:hAnsi="Times New Roman" w:cs="Times New Roman"/>
+          <w:sz w:val="24"/>
+          <w:szCs w:val="24"/>
+        </w:rPr>
         <w:t>B</w:t>
       </w:r>
       <w:r>
+        <w:rPr>
+          <w:rFonts w:ascii="Times New Roman" w:hAnsi="Times New Roman" w:cs="Times New Roman"/>
+          <w:sz w:val="24"/>
+          <w:szCs w:val="24"/>
+        </w:rPr>
         <w:t>ackend interfaces / tests</w:t>
       </w:r>
     </w:p>
@@ -2909,14 +2816,34 @@
           <w:ilvl w:val="2"/>
           <w:numId w:val="13"/>
         </w:numPr>
-      </w:pPr>
-      <w:r>
+        <w:rPr>
+          <w:rFonts w:ascii="Times New Roman" w:hAnsi="Times New Roman" w:cs="Times New Roman"/>
+          <w:sz w:val="24"/>
+          <w:szCs w:val="24"/>
+        </w:rPr>
+      </w:pPr>
+      <w:r>
+        <w:rPr>
+          <w:rFonts w:ascii="Times New Roman" w:hAnsi="Times New Roman" w:cs="Times New Roman"/>
+          <w:sz w:val="24"/>
+          <w:szCs w:val="24"/>
+        </w:rPr>
         <w:t xml:space="preserve"> </w:t>
       </w:r>
       <w:r>
+        <w:rPr>
+          <w:rFonts w:ascii="Times New Roman" w:hAnsi="Times New Roman" w:cs="Times New Roman"/>
+          <w:sz w:val="24"/>
+          <w:szCs w:val="24"/>
+        </w:rPr>
         <w:t>W</w:t>
       </w:r>
       <w:r>
+        <w:rPr>
+          <w:rFonts w:ascii="Times New Roman" w:hAnsi="Times New Roman" w:cs="Times New Roman"/>
+          <w:sz w:val="24"/>
+          <w:szCs w:val="24"/>
+        </w:rPr>
         <w:t xml:space="preserve">rite interface &amp; tests for User object </w:t>
       </w:r>
     </w:p>
@@ -2927,14 +2854,34 @@
           <w:ilvl w:val="2"/>
           <w:numId w:val="13"/>
         </w:numPr>
-      </w:pPr>
-      <w:r>
+        <w:rPr>
+          <w:rFonts w:ascii="Times New Roman" w:hAnsi="Times New Roman" w:cs="Times New Roman"/>
+          <w:sz w:val="24"/>
+          <w:szCs w:val="24"/>
+        </w:rPr>
+      </w:pPr>
+      <w:r>
+        <w:rPr>
+          <w:rFonts w:ascii="Times New Roman" w:hAnsi="Times New Roman" w:cs="Times New Roman"/>
+          <w:sz w:val="24"/>
+          <w:szCs w:val="24"/>
+        </w:rPr>
         <w:t xml:space="preserve"> </w:t>
       </w:r>
       <w:r>
+        <w:rPr>
+          <w:rFonts w:ascii="Times New Roman" w:hAnsi="Times New Roman" w:cs="Times New Roman"/>
+          <w:sz w:val="24"/>
+          <w:szCs w:val="24"/>
+        </w:rPr>
         <w:t>W</w:t>
       </w:r>
       <w:r>
+        <w:rPr>
+          <w:rFonts w:ascii="Times New Roman" w:hAnsi="Times New Roman" w:cs="Times New Roman"/>
+          <w:sz w:val="24"/>
+          <w:szCs w:val="24"/>
+        </w:rPr>
         <w:t xml:space="preserve">rite interface &amp; tests for User's nicknames </w:t>
       </w:r>
     </w:p>
@@ -2945,40 +2892,67 @@
           <w:ilvl w:val="2"/>
           <w:numId w:val="13"/>
         </w:numPr>
-      </w:pPr>
-      <w:r>
+        <w:rPr>
+          <w:rFonts w:ascii="Times New Roman" w:hAnsi="Times New Roman" w:cs="Times New Roman"/>
+          <w:sz w:val="24"/>
+          <w:szCs w:val="24"/>
+        </w:rPr>
+      </w:pPr>
+      <w:r>
+        <w:rPr>
+          <w:rFonts w:ascii="Times New Roman" w:hAnsi="Times New Roman" w:cs="Times New Roman"/>
+          <w:sz w:val="24"/>
+          <w:szCs w:val="24"/>
+        </w:rPr>
         <w:t xml:space="preserve"> W</w:t>
       </w:r>
       <w:r>
+        <w:rPr>
+          <w:rFonts w:ascii="Times New Roman" w:hAnsi="Times New Roman" w:cs="Times New Roman"/>
+          <w:sz w:val="24"/>
+          <w:szCs w:val="24"/>
+        </w:rPr>
         <w:t xml:space="preserve">rite interface &amp; tests for backend object  </w:t>
       </w:r>
     </w:p>
     <w:p>
       <w:pPr>
         <w:ind w:left="1440"/>
-      </w:pPr>
-      <w:r>
-        <w:t xml:space="preserve">The work will be divided among the </w:t>
-      </w:r>
-      <w:proofErr w:type="gramStart"/>
-      <w:r>
-        <w:t>team,</w:t>
-      </w:r>
-      <w:proofErr w:type="gramEnd"/>
-      <w:r>
-        <w:t xml:space="preserve"> the schedule section of this report shows how it will be done.</w:t>
+        <w:rPr>
+          <w:rFonts w:ascii="Times New Roman" w:hAnsi="Times New Roman" w:cs="Times New Roman"/>
+          <w:sz w:val="24"/>
+          <w:szCs w:val="24"/>
+        </w:rPr>
+      </w:pPr>
+      <w:r>
+        <w:rPr>
+          <w:rFonts w:ascii="Times New Roman" w:hAnsi="Times New Roman" w:cs="Times New Roman"/>
+          <w:sz w:val="24"/>
+          <w:szCs w:val="24"/>
+        </w:rPr>
+        <w:t>The work will be divided among the team, the schedule section of this report shows how it will be done.</w:t>
       </w:r>
     </w:p>
     <w:p>
       <w:pPr>
         <w:pStyle w:val="ListParagraph"/>
         <w:ind w:left="1080"/>
+        <w:rPr>
+          <w:rFonts w:ascii="Times New Roman" w:hAnsi="Times New Roman" w:cs="Times New Roman"/>
+          <w:sz w:val="24"/>
+          <w:szCs w:val="24"/>
+        </w:rPr>
       </w:pPr>
     </w:p>
     <w:p>
       <w:pPr>
         <w:pStyle w:val="ListParagraph"/>
         <w:ind w:left="1080"/>
+        <w:rPr>
+          <w:rFonts w:ascii="Times New Roman" w:hAnsi="Times New Roman" w:cs="Times New Roman"/>
+          <w:sz w:val="24"/>
+          <w:szCs w:val="24"/>
+        </w:rPr>
       </w:pPr>
     </w:p>
     <w:p>
@@ -2988,19 +2962,44 @@
           <w:ilvl w:val="0"/>
           <w:numId w:val="13"/>
         </w:numPr>
-      </w:pPr>
-      <w:r>
+        <w:rPr>
+          <w:rFonts w:ascii="Times New Roman" w:hAnsi="Times New Roman" w:cs="Times New Roman"/>
+          <w:sz w:val="24"/>
+          <w:szCs w:val="24"/>
+        </w:rPr>
+      </w:pPr>
+      <w:r>
+        <w:rPr>
+          <w:rFonts w:ascii="Times New Roman" w:hAnsi="Times New Roman" w:cs="Times New Roman"/>
+          <w:sz w:val="24"/>
+          <w:szCs w:val="24"/>
+        </w:rPr>
         <w:t xml:space="preserve">First </w:t>
       </w:r>
       <w:r>
+        <w:rPr>
+          <w:rFonts w:ascii="Times New Roman" w:hAnsi="Times New Roman" w:cs="Times New Roman"/>
+          <w:sz w:val="24"/>
+          <w:szCs w:val="24"/>
+        </w:rPr>
         <w:t xml:space="preserve">Iteration 1st project report </w:t>
       </w:r>
     </w:p>
     <w:p>
       <w:pPr>
         <w:ind w:left="720"/>
-      </w:pPr>
-      <w:r>
+        <w:rPr>
+          <w:rFonts w:ascii="Times New Roman" w:hAnsi="Times New Roman" w:cs="Times New Roman"/>
+          <w:sz w:val="24"/>
+          <w:szCs w:val="24"/>
+        </w:rPr>
+      </w:pPr>
+      <w:r>
+        <w:rPr>
+          <w:rFonts w:ascii="Times New Roman" w:hAnsi="Times New Roman" w:cs="Times New Roman"/>
+          <w:sz w:val="24"/>
+          <w:szCs w:val="24"/>
+        </w:rPr>
         <w:t>The team will write the report for the work done so far.</w:t>
       </w:r>
     </w:p>
@@ -3011,14 +3010,34 @@
           <w:ilvl w:val="0"/>
           <w:numId w:val="13"/>
         </w:numPr>
-      </w:pPr>
-      <w:r>
+        <w:rPr>
+          <w:rFonts w:ascii="Times New Roman" w:hAnsi="Times New Roman" w:cs="Times New Roman"/>
+          <w:sz w:val="24"/>
+          <w:szCs w:val="24"/>
+        </w:rPr>
+      </w:pPr>
+      <w:r>
+        <w:rPr>
+          <w:rFonts w:ascii="Times New Roman" w:hAnsi="Times New Roman" w:cs="Times New Roman"/>
+          <w:sz w:val="24"/>
+          <w:szCs w:val="24"/>
+        </w:rPr>
         <w:t xml:space="preserve"> </w:t>
       </w:r>
       <w:r>
+        <w:rPr>
+          <w:rFonts w:ascii="Times New Roman" w:hAnsi="Times New Roman" w:cs="Times New Roman"/>
+          <w:sz w:val="24"/>
+          <w:szCs w:val="24"/>
+        </w:rPr>
         <w:t>I</w:t>
       </w:r>
       <w:r>
+        <w:rPr>
+          <w:rFonts w:ascii="Times New Roman" w:hAnsi="Times New Roman" w:cs="Times New Roman"/>
+          <w:sz w:val="24"/>
+          <w:szCs w:val="24"/>
+        </w:rPr>
         <w:t>mplementation</w:t>
       </w:r>
     </w:p>
@@ -3029,11 +3048,26 @@
           <w:ilvl w:val="1"/>
           <w:numId w:val="13"/>
         </w:numPr>
-      </w:pPr>
-      <w:r>
+        <w:rPr>
+          <w:rFonts w:ascii="Times New Roman" w:hAnsi="Times New Roman" w:cs="Times New Roman"/>
+          <w:sz w:val="24"/>
+          <w:szCs w:val="24"/>
+        </w:rPr>
+      </w:pPr>
+      <w:r>
+        <w:rPr>
+          <w:rFonts w:ascii="Times New Roman" w:hAnsi="Times New Roman" w:cs="Times New Roman"/>
+          <w:sz w:val="24"/>
+          <w:szCs w:val="24"/>
+        </w:rPr>
         <w:t>I</w:t>
       </w:r>
       <w:r>
+        <w:rPr>
+          <w:rFonts w:ascii="Times New Roman" w:hAnsi="Times New Roman" w:cs="Times New Roman"/>
+          <w:sz w:val="24"/>
+          <w:szCs w:val="24"/>
+        </w:rPr>
         <w:t xml:space="preserve">mplement parser </w:t>
       </w:r>
     </w:p>
@@ -3044,11 +3078,26 @@
           <w:ilvl w:val="1"/>
           <w:numId w:val="13"/>
         </w:numPr>
-      </w:pPr>
-      <w:r>
+        <w:rPr>
+          <w:rFonts w:ascii="Times New Roman" w:hAnsi="Times New Roman" w:cs="Times New Roman"/>
+          <w:sz w:val="24"/>
+          <w:szCs w:val="24"/>
+        </w:rPr>
+      </w:pPr>
+      <w:r>
+        <w:rPr>
+          <w:rFonts w:ascii="Times New Roman" w:hAnsi="Times New Roman" w:cs="Times New Roman"/>
+          <w:sz w:val="24"/>
+          <w:szCs w:val="24"/>
+        </w:rPr>
         <w:t>I</w:t>
       </w:r>
       <w:r>
+        <w:rPr>
+          <w:rFonts w:ascii="Times New Roman" w:hAnsi="Times New Roman" w:cs="Times New Roman"/>
+          <w:sz w:val="24"/>
+          <w:szCs w:val="24"/>
+        </w:rPr>
         <w:t xml:space="preserve">mplement user object  </w:t>
       </w:r>
     </w:p>
@@ -3059,14 +3108,34 @@
           <w:ilvl w:val="1"/>
           <w:numId w:val="13"/>
         </w:numPr>
-      </w:pPr>
-      <w:r>
+        <w:rPr>
+          <w:rFonts w:ascii="Times New Roman" w:hAnsi="Times New Roman" w:cs="Times New Roman"/>
+          <w:sz w:val="24"/>
+          <w:szCs w:val="24"/>
+        </w:rPr>
+      </w:pPr>
+      <w:r>
+        <w:rPr>
+          <w:rFonts w:ascii="Times New Roman" w:hAnsi="Times New Roman" w:cs="Times New Roman"/>
+          <w:sz w:val="24"/>
+          <w:szCs w:val="24"/>
+        </w:rPr>
         <w:t>I</w:t>
       </w:r>
       <w:r>
+        <w:rPr>
+          <w:rFonts w:ascii="Times New Roman" w:hAnsi="Times New Roman" w:cs="Times New Roman"/>
+          <w:sz w:val="24"/>
+          <w:szCs w:val="24"/>
+        </w:rPr>
         <w:t xml:space="preserve">mplement user's nicknames </w:t>
       </w:r>
       <w:r>
+        <w:rPr>
+          <w:rFonts w:ascii="Times New Roman" w:hAnsi="Times New Roman" w:cs="Times New Roman"/>
+          <w:sz w:val="24"/>
+          <w:szCs w:val="24"/>
+        </w:rPr>
         <w:t xml:space="preserve"> </w:t>
       </w:r>
     </w:p>
@@ -3077,19 +3146,44 @@
           <w:ilvl w:val="1"/>
           <w:numId w:val="13"/>
         </w:numPr>
-      </w:pPr>
-      <w:r>
+        <w:rPr>
+          <w:rFonts w:ascii="Times New Roman" w:hAnsi="Times New Roman" w:cs="Times New Roman"/>
+          <w:sz w:val="24"/>
+          <w:szCs w:val="24"/>
+        </w:rPr>
+      </w:pPr>
+      <w:r>
+        <w:rPr>
+          <w:rFonts w:ascii="Times New Roman" w:hAnsi="Times New Roman" w:cs="Times New Roman"/>
+          <w:sz w:val="24"/>
+          <w:szCs w:val="24"/>
+        </w:rPr>
         <w:t>I</w:t>
       </w:r>
       <w:r>
+        <w:rPr>
+          <w:rFonts w:ascii="Times New Roman" w:hAnsi="Times New Roman" w:cs="Times New Roman"/>
+          <w:sz w:val="24"/>
+          <w:szCs w:val="24"/>
+        </w:rPr>
         <w:t xml:space="preserve">mplement backend (bill object) </w:t>
       </w:r>
     </w:p>
     <w:p>
       <w:pPr>
         <w:ind w:left="720"/>
-      </w:pPr>
-      <w:r>
+        <w:rPr>
+          <w:rFonts w:ascii="Times New Roman" w:hAnsi="Times New Roman" w:cs="Times New Roman"/>
+          <w:sz w:val="24"/>
+          <w:szCs w:val="24"/>
+        </w:rPr>
+      </w:pPr>
+      <w:r>
+        <w:rPr>
+          <w:rFonts w:ascii="Times New Roman" w:hAnsi="Times New Roman" w:cs="Times New Roman"/>
+          <w:sz w:val="24"/>
+          <w:szCs w:val="24"/>
+        </w:rPr>
         <w:t>Again the work is going to split and the actual functionality will be built to complete the system proposed.</w:t>
       </w:r>
     </w:p>
@@ -3100,49 +3194,87 @@
           <w:ilvl w:val="0"/>
           <w:numId w:val="13"/>
         </w:numPr>
-      </w:pPr>
-      <w:r>
+        <w:rPr>
+          <w:rFonts w:ascii="Times New Roman" w:hAnsi="Times New Roman" w:cs="Times New Roman"/>
+          <w:sz w:val="24"/>
+          <w:szCs w:val="24"/>
+        </w:rPr>
+      </w:pPr>
+      <w:r>
+        <w:rPr>
+          <w:rFonts w:ascii="Times New Roman" w:hAnsi="Times New Roman" w:cs="Times New Roman"/>
+          <w:sz w:val="24"/>
+          <w:szCs w:val="24"/>
+        </w:rPr>
         <w:t xml:space="preserve"> First</w:t>
       </w:r>
       <w:r>
+        <w:rPr>
+          <w:rFonts w:ascii="Times New Roman" w:hAnsi="Times New Roman" w:cs="Times New Roman"/>
+          <w:sz w:val="24"/>
+          <w:szCs w:val="24"/>
+        </w:rPr>
         <w:t xml:space="preserve"> Iteration 2nd Project report</w:t>
       </w:r>
       <w:r>
+        <w:rPr>
+          <w:rFonts w:ascii="Times New Roman" w:hAnsi="Times New Roman" w:cs="Times New Roman"/>
+          <w:sz w:val="24"/>
+          <w:szCs w:val="24"/>
+        </w:rPr>
         <w:t xml:space="preserve"> </w:t>
       </w:r>
     </w:p>
     <w:p>
       <w:pPr>
         <w:ind w:left="720"/>
-      </w:pPr>
-      <w:r>
-        <w:t xml:space="preserve">The </w:t>
-      </w:r>
-      <w:proofErr w:type="gramStart"/>
-      <w:r>
-        <w:t>2</w:t>
-      </w:r>
-      <w:r>
-        <w:rPr>
+        <w:rPr>
+          <w:rFonts w:ascii="Times New Roman" w:hAnsi="Times New Roman" w:cs="Times New Roman"/>
+          <w:sz w:val="24"/>
+          <w:szCs w:val="24"/>
+        </w:rPr>
+      </w:pPr>
+      <w:r>
+        <w:rPr>
+          <w:rFonts w:ascii="Times New Roman" w:hAnsi="Times New Roman" w:cs="Times New Roman"/>
+          <w:sz w:val="24"/>
+          <w:szCs w:val="24"/>
+        </w:rPr>
+        <w:t>The 2</w:t>
+      </w:r>
+      <w:r>
+        <w:rPr>
+          <w:rFonts w:ascii="Times New Roman" w:hAnsi="Times New Roman" w:cs="Times New Roman"/>
+          <w:sz w:val="24"/>
+          <w:szCs w:val="24"/>
           <w:vertAlign w:val="superscript"/>
         </w:rPr>
         <w:t>nd</w:t>
       </w:r>
       <w:r>
+        <w:rPr>
+          <w:rFonts w:ascii="Times New Roman" w:hAnsi="Times New Roman" w:cs="Times New Roman"/>
+          <w:sz w:val="24"/>
+          <w:szCs w:val="24"/>
+        </w:rPr>
         <w:t xml:space="preserve"> report for the 1</w:t>
       </w:r>
       <w:r>
         <w:rPr>
+          <w:rFonts w:ascii="Times New Roman" w:hAnsi="Times New Roman" w:cs="Times New Roman"/>
+          <w:sz w:val="24"/>
+          <w:szCs w:val="24"/>
           <w:vertAlign w:val="superscript"/>
         </w:rPr>
         <w:t>st</w:t>
       </w:r>
       <w:r>
-        <w:t xml:space="preserve"> iteration will be done by the entire team</w:t>
-      </w:r>
-      <w:proofErr w:type="gramEnd"/>
-      <w:r>
-        <w:t>.</w:t>
+        <w:rPr>
+          <w:rFonts w:ascii="Times New Roman" w:hAnsi="Times New Roman" w:cs="Times New Roman"/>
+          <w:sz w:val="24"/>
+          <w:szCs w:val="24"/>
+        </w:rPr>
+        <w:t xml:space="preserve"> iteration will be done by the entire team.</w:t>
       </w:r>
     </w:p>
     <w:p>
@@ -3152,8 +3284,18 @@
           <w:ilvl w:val="0"/>
           <w:numId w:val="13"/>
         </w:numPr>
-      </w:pPr>
-      <w:r>
+        <w:rPr>
+          <w:rFonts w:ascii="Times New Roman" w:hAnsi="Times New Roman" w:cs="Times New Roman"/>
+          <w:sz w:val="24"/>
+          <w:szCs w:val="24"/>
+        </w:rPr>
+      </w:pPr>
+      <w:r>
+        <w:rPr>
+          <w:rFonts w:ascii="Times New Roman" w:hAnsi="Times New Roman" w:cs="Times New Roman"/>
+          <w:sz w:val="24"/>
+          <w:szCs w:val="24"/>
+        </w:rPr>
         <w:t xml:space="preserve">Figure out emailing </w:t>
       </w:r>
     </w:p>
@@ -3164,37 +3306,74 @@
           <w:ilvl w:val="1"/>
           <w:numId w:val="13"/>
         </w:numPr>
-      </w:pPr>
-      <w:r>
+        <w:rPr>
+          <w:rFonts w:ascii="Times New Roman" w:hAnsi="Times New Roman" w:cs="Times New Roman"/>
+          <w:sz w:val="24"/>
+          <w:szCs w:val="24"/>
+        </w:rPr>
+      </w:pPr>
+      <w:r>
+        <w:rPr>
+          <w:rFonts w:ascii="Times New Roman" w:hAnsi="Times New Roman" w:cs="Times New Roman"/>
+          <w:sz w:val="24"/>
+          <w:szCs w:val="24"/>
+        </w:rPr>
         <w:t>F</w:t>
       </w:r>
       <w:r>
+        <w:rPr>
+          <w:rFonts w:ascii="Times New Roman" w:hAnsi="Times New Roman" w:cs="Times New Roman"/>
+          <w:sz w:val="24"/>
+          <w:szCs w:val="24"/>
+        </w:rPr>
         <w:t xml:space="preserve">igure out </w:t>
       </w:r>
       <w:r>
+        <w:rPr>
+          <w:rFonts w:ascii="Times New Roman" w:hAnsi="Times New Roman" w:cs="Times New Roman"/>
+          <w:sz w:val="24"/>
+          <w:szCs w:val="24"/>
+        </w:rPr>
         <w:t>EJB</w:t>
       </w:r>
       <w:r>
-        <w:t xml:space="preserve"> email sending  </w:t>
-      </w:r>
-      <w:proofErr w:type="gramStart"/>
-      <w:r>
-        <w:t>{</w:t>
-      </w:r>
-      <w:r>
+        <w:rPr>
+          <w:rFonts w:ascii="Times New Roman" w:hAnsi="Times New Roman" w:cs="Times New Roman"/>
+          <w:sz w:val="24"/>
+          <w:szCs w:val="24"/>
+        </w:rPr>
+        <w:t xml:space="preserve"> email sending  {</w:t>
+      </w:r>
+      <w:r>
+        <w:rPr>
+          <w:rFonts w:ascii="Times New Roman" w:hAnsi="Times New Roman" w:cs="Times New Roman"/>
+          <w:sz w:val="24"/>
+          <w:szCs w:val="24"/>
+        </w:rPr>
         <w:t xml:space="preserve"> </w:t>
       </w:r>
       <w:r>
-        <w:t>specifically</w:t>
-      </w:r>
-      <w:proofErr w:type="gramEnd"/>
-      <w:r>
-        <w:t xml:space="preserve"> to SMS email </w:t>
-      </w:r>
-      <w:r>
+        <w:rPr>
+          <w:rFonts w:ascii="Times New Roman" w:hAnsi="Times New Roman" w:cs="Times New Roman"/>
+          <w:sz w:val="24"/>
+          <w:szCs w:val="24"/>
+        </w:rPr>
+        <w:t xml:space="preserve">specifically to SMS email </w:t>
+      </w:r>
+      <w:r>
+        <w:rPr>
+          <w:rFonts w:ascii="Times New Roman" w:hAnsi="Times New Roman" w:cs="Times New Roman"/>
+          <w:sz w:val="24"/>
+          <w:szCs w:val="24"/>
+        </w:rPr>
         <w:t>addresses</w:t>
       </w:r>
       <w:r>
+        <w:rPr>
+          <w:rFonts w:ascii="Times New Roman" w:hAnsi="Times New Roman" w:cs="Times New Roman"/>
+          <w:sz w:val="24"/>
+          <w:szCs w:val="24"/>
+        </w:rPr>
         <w:t xml:space="preserve">, </w:t>
       </w:r>
     </w:p>
@@ -3202,33 +3381,69 @@
       <w:pPr>
         <w:pStyle w:val="ListParagraph"/>
         <w:ind w:firstLine="720"/>
-      </w:pPr>
-      <w:proofErr w:type="gramStart"/>
-      <w:r>
+        <w:rPr>
+          <w:rFonts w:ascii="Times New Roman" w:hAnsi="Times New Roman" w:cs="Times New Roman"/>
+          <w:sz w:val="24"/>
+          <w:szCs w:val="24"/>
+        </w:rPr>
+      </w:pPr>
+      <w:r>
+        <w:rPr>
+          <w:rFonts w:ascii="Times New Roman" w:hAnsi="Times New Roman" w:cs="Times New Roman"/>
+          <w:sz w:val="24"/>
+          <w:szCs w:val="24"/>
+        </w:rPr>
         <w:t>i</w:t>
       </w:r>
-      <w:proofErr w:type="gramEnd"/>
-      <w:r>
+      <w:r>
+        <w:rPr>
+          <w:rFonts w:ascii="Times New Roman" w:hAnsi="Times New Roman" w:cs="Times New Roman"/>
+          <w:sz w:val="24"/>
+          <w:szCs w:val="24"/>
+        </w:rPr>
         <w:t>.</w:t>
       </w:r>
       <w:r>
+        <w:rPr>
+          <w:rFonts w:ascii="Times New Roman" w:hAnsi="Times New Roman" w:cs="Times New Roman"/>
+          <w:sz w:val="24"/>
+          <w:szCs w:val="24"/>
+        </w:rPr>
         <w:t>e</w:t>
       </w:r>
       <w:r>
+        <w:rPr>
+          <w:rFonts w:ascii="Times New Roman" w:hAnsi="Times New Roman" w:cs="Times New Roman"/>
+          <w:sz w:val="24"/>
+          <w:szCs w:val="24"/>
+        </w:rPr>
         <w:t xml:space="preserve">., </w:t>
       </w:r>
       <w:hyperlink r:id="rId11" w:history="1">
         <w:r>
           <w:rPr>
             <w:rStyle w:val="Hyperlink"/>
+            <w:rFonts w:ascii="Times New Roman" w:hAnsi="Times New Roman" w:cs="Times New Roman"/>
+            <w:sz w:val="24"/>
+            <w:szCs w:val="24"/>
           </w:rPr>
           <w:t>6462294050@vtext.com</w:t>
         </w:r>
       </w:hyperlink>
       <w:r>
+        <w:rPr>
+          <w:rFonts w:ascii="Times New Roman" w:hAnsi="Times New Roman" w:cs="Times New Roman"/>
+          <w:sz w:val="24"/>
+          <w:szCs w:val="24"/>
+        </w:rPr>
         <w:t xml:space="preserve"> </w:t>
       </w:r>
       <w:r>
+        <w:rPr>
+          <w:rFonts w:ascii="Times New Roman" w:hAnsi="Times New Roman" w:cs="Times New Roman"/>
+          <w:sz w:val="24"/>
+          <w:szCs w:val="24"/>
+        </w:rPr>
         <w:t>}</w:t>
       </w:r>
     </w:p>
@@ -3239,14 +3454,34 @@
           <w:ilvl w:val="1"/>
           <w:numId w:val="13"/>
         </w:numPr>
-      </w:pPr>
-      <w:r>
+        <w:rPr>
+          <w:rFonts w:ascii="Times New Roman" w:hAnsi="Times New Roman" w:cs="Times New Roman"/>
+          <w:sz w:val="24"/>
+          <w:szCs w:val="24"/>
+        </w:rPr>
+      </w:pPr>
+      <w:r>
+        <w:rPr>
+          <w:rFonts w:ascii="Times New Roman" w:hAnsi="Times New Roman" w:cs="Times New Roman"/>
+          <w:sz w:val="24"/>
+          <w:szCs w:val="24"/>
+        </w:rPr>
         <w:t>F</w:t>
       </w:r>
       <w:r>
+        <w:rPr>
+          <w:rFonts w:ascii="Times New Roman" w:hAnsi="Times New Roman" w:cs="Times New Roman"/>
+          <w:sz w:val="24"/>
+          <w:szCs w:val="24"/>
+        </w:rPr>
         <w:t>igure out EJB</w:t>
       </w:r>
       <w:r>
+        <w:rPr>
+          <w:rFonts w:ascii="Times New Roman" w:hAnsi="Times New Roman" w:cs="Times New Roman"/>
+          <w:sz w:val="24"/>
+          <w:szCs w:val="24"/>
+        </w:rPr>
         <w:t xml:space="preserve"> email receiving / parsing  </w:t>
       </w:r>
     </w:p>
@@ -3257,25 +3492,55 @@
           <w:ilvl w:val="1"/>
           <w:numId w:val="13"/>
         </w:numPr>
-      </w:pPr>
-      <w:r>
+        <w:rPr>
+          <w:rFonts w:ascii="Times New Roman" w:hAnsi="Times New Roman" w:cs="Times New Roman"/>
+          <w:sz w:val="24"/>
+          <w:szCs w:val="24"/>
+        </w:rPr>
+      </w:pPr>
+      <w:r>
+        <w:rPr>
+          <w:rFonts w:ascii="Times New Roman" w:hAnsi="Times New Roman" w:cs="Times New Roman"/>
+          <w:sz w:val="24"/>
+          <w:szCs w:val="24"/>
+        </w:rPr>
         <w:t>I</w:t>
       </w:r>
       <w:r>
+        <w:rPr>
+          <w:rFonts w:ascii="Times New Roman" w:hAnsi="Times New Roman" w:cs="Times New Roman"/>
+          <w:sz w:val="24"/>
+          <w:szCs w:val="24"/>
+        </w:rPr>
         <w:t>ntegrate with backend</w:t>
       </w:r>
     </w:p>
     <w:p>
       <w:pPr>
         <w:ind w:left="720"/>
-      </w:pPr>
-      <w:r>
+        <w:rPr>
+          <w:rFonts w:ascii="Times New Roman" w:hAnsi="Times New Roman" w:cs="Times New Roman"/>
+          <w:sz w:val="24"/>
+          <w:szCs w:val="24"/>
+        </w:rPr>
+      </w:pPr>
+      <w:r>
+        <w:rPr>
+          <w:rFonts w:ascii="Times New Roman" w:hAnsi="Times New Roman" w:cs="Times New Roman"/>
+          <w:sz w:val="24"/>
+          <w:szCs w:val="24"/>
+        </w:rPr>
         <w:t>At this point, we have the system setup to work with the text messages, now we want to include the e-mailing functionality to the system.</w:t>
       </w:r>
     </w:p>
     <w:p>
       <w:pPr>
         <w:pStyle w:val="ListParagraph"/>
+        <w:rPr>
+          <w:rFonts w:ascii="Times New Roman" w:hAnsi="Times New Roman" w:cs="Times New Roman"/>
+          <w:sz w:val="24"/>
+          <w:szCs w:val="24"/>
+        </w:rPr>
       </w:pPr>
     </w:p>
     <w:p>
@@ -3285,28 +3550,61 @@
           <w:ilvl w:val="0"/>
           <w:numId w:val="13"/>
         </w:numPr>
-      </w:pPr>
-      <w:r>
+        <w:rPr>
+          <w:rFonts w:ascii="Times New Roman" w:hAnsi="Times New Roman" w:cs="Times New Roman"/>
+          <w:sz w:val="24"/>
+          <w:szCs w:val="24"/>
+        </w:rPr>
+      </w:pPr>
+      <w:r>
+        <w:rPr>
+          <w:rFonts w:ascii="Times New Roman" w:hAnsi="Times New Roman" w:cs="Times New Roman"/>
+          <w:sz w:val="24"/>
+          <w:szCs w:val="24"/>
+        </w:rPr>
         <w:t xml:space="preserve">First Iteration Final Report </w:t>
       </w:r>
       <w:r>
+        <w:rPr>
+          <w:rFonts w:ascii="Times New Roman" w:hAnsi="Times New Roman" w:cs="Times New Roman"/>
+          <w:sz w:val="24"/>
+          <w:szCs w:val="24"/>
+        </w:rPr>
         <w:t xml:space="preserve"> </w:t>
       </w:r>
     </w:p>
     <w:p>
       <w:pPr>
         <w:ind w:left="720"/>
-      </w:pPr>
-      <w:r>
+        <w:rPr>
+          <w:rFonts w:ascii="Times New Roman" w:hAnsi="Times New Roman" w:cs="Times New Roman"/>
+          <w:sz w:val="24"/>
+          <w:szCs w:val="24"/>
+        </w:rPr>
+      </w:pPr>
+      <w:r>
+        <w:rPr>
+          <w:rFonts w:ascii="Times New Roman" w:hAnsi="Times New Roman" w:cs="Times New Roman"/>
+          <w:sz w:val="24"/>
+          <w:szCs w:val="24"/>
+        </w:rPr>
         <w:t>The team will write the final report for the first iteration. The team will also prepare for the demo for the 1</w:t>
       </w:r>
       <w:r>
         <w:rPr>
+          <w:rFonts w:ascii="Times New Roman" w:hAnsi="Times New Roman" w:cs="Times New Roman"/>
+          <w:sz w:val="24"/>
+          <w:szCs w:val="24"/>
           <w:vertAlign w:val="superscript"/>
         </w:rPr>
         <w:t>st</w:t>
       </w:r>
       <w:r>
+        <w:rPr>
+          <w:rFonts w:ascii="Times New Roman" w:hAnsi="Times New Roman" w:cs="Times New Roman"/>
+          <w:sz w:val="24"/>
+          <w:szCs w:val="24"/>
+        </w:rPr>
         <w:t xml:space="preserve"> iteration.</w:t>
       </w:r>
     </w:p>
@@ -3317,16 +3615,36 @@
           <w:ilvl w:val="0"/>
           <w:numId w:val="13"/>
         </w:numPr>
-      </w:pPr>
-      <w:r>
+        <w:rPr>
+          <w:rFonts w:ascii="Times New Roman" w:hAnsi="Times New Roman" w:cs="Times New Roman"/>
+          <w:sz w:val="24"/>
+          <w:szCs w:val="24"/>
+        </w:rPr>
+      </w:pPr>
+      <w:r>
+        <w:rPr>
+          <w:rFonts w:ascii="Times New Roman" w:hAnsi="Times New Roman" w:cs="Times New Roman"/>
+          <w:sz w:val="24"/>
+          <w:szCs w:val="24"/>
+        </w:rPr>
         <w:t xml:space="preserve">Code Inspections </w:t>
       </w:r>
     </w:p>
     <w:p>
       <w:pPr>
         <w:ind w:left="720"/>
-      </w:pPr>
-      <w:r>
+        <w:rPr>
+          <w:rFonts w:ascii="Times New Roman" w:hAnsi="Times New Roman" w:cs="Times New Roman"/>
+          <w:sz w:val="24"/>
+          <w:szCs w:val="24"/>
+        </w:rPr>
+      </w:pPr>
+      <w:r>
+        <w:rPr>
+          <w:rFonts w:ascii="Times New Roman" w:hAnsi="Times New Roman" w:cs="Times New Roman"/>
+          <w:sz w:val="24"/>
+          <w:szCs w:val="24"/>
+        </w:rPr>
         <w:t>Get the code ready to be inspected for the teaching staff.</w:t>
       </w:r>
     </w:p>
@@ -3337,16 +3655,36 @@
           <w:ilvl w:val="0"/>
           <w:numId w:val="13"/>
         </w:numPr>
-      </w:pPr>
-      <w:r>
+        <w:rPr>
+          <w:rFonts w:ascii="Times New Roman" w:hAnsi="Times New Roman" w:cs="Times New Roman"/>
+          <w:sz w:val="24"/>
+          <w:szCs w:val="24"/>
+        </w:rPr>
+      </w:pPr>
+      <w:r>
+        <w:rPr>
+          <w:rFonts w:ascii="Times New Roman" w:hAnsi="Times New Roman" w:cs="Times New Roman"/>
+          <w:sz w:val="24"/>
+          <w:szCs w:val="24"/>
+        </w:rPr>
         <w:t xml:space="preserve">2nd Iteration Plan  </w:t>
       </w:r>
     </w:p>
     <w:p>
       <w:pPr>
         <w:ind w:left="720"/>
-      </w:pPr>
-      <w:r>
+        <w:rPr>
+          <w:rFonts w:ascii="Times New Roman" w:hAnsi="Times New Roman" w:cs="Times New Roman"/>
+          <w:sz w:val="24"/>
+          <w:szCs w:val="24"/>
+        </w:rPr>
+      </w:pPr>
+      <w:r>
+        <w:rPr>
+          <w:rFonts w:ascii="Times New Roman" w:hAnsi="Times New Roman" w:cs="Times New Roman"/>
+          <w:sz w:val="24"/>
+          <w:szCs w:val="24"/>
+        </w:rPr>
         <w:t>The second iteration starts here.</w:t>
       </w:r>
     </w:p>
@@ -3357,27 +3695,57 @@
           <w:ilvl w:val="0"/>
           <w:numId w:val="13"/>
         </w:numPr>
-      </w:pPr>
-      <w:r>
+        <w:rPr>
+          <w:rFonts w:ascii="Times New Roman" w:hAnsi="Times New Roman" w:cs="Times New Roman"/>
+          <w:sz w:val="24"/>
+          <w:szCs w:val="24"/>
+        </w:rPr>
+      </w:pPr>
+      <w:r>
+        <w:rPr>
+          <w:rFonts w:ascii="Times New Roman" w:hAnsi="Times New Roman" w:cs="Times New Roman"/>
+          <w:sz w:val="24"/>
+          <w:szCs w:val="24"/>
+        </w:rPr>
         <w:t xml:space="preserve">Refactoring </w:t>
       </w:r>
     </w:p>
     <w:p>
       <w:pPr>
         <w:ind w:left="720"/>
-      </w:pPr>
-      <w:r>
+        <w:rPr>
+          <w:rFonts w:ascii="Times New Roman" w:hAnsi="Times New Roman" w:cs="Times New Roman"/>
+          <w:sz w:val="24"/>
+          <w:szCs w:val="24"/>
+        </w:rPr>
+      </w:pPr>
+      <w:r>
+        <w:rPr>
+          <w:rFonts w:ascii="Times New Roman" w:hAnsi="Times New Roman" w:cs="Times New Roman"/>
+          <w:sz w:val="24"/>
+          <w:szCs w:val="24"/>
+        </w:rPr>
         <w:t>We might want to do the code refactoring, for simplicity and removal of redundancy.  Here, we will also need to change the security implementation for the system to make it more secure.</w:t>
       </w:r>
     </w:p>
     <w:p>
       <w:pPr>
         <w:ind w:left="720"/>
+        <w:rPr>
+          <w:rFonts w:ascii="Times New Roman" w:hAnsi="Times New Roman" w:cs="Times New Roman"/>
+          <w:sz w:val="24"/>
+          <w:szCs w:val="24"/>
+        </w:rPr>
       </w:pPr>
     </w:p>
     <w:p>
       <w:pPr>
         <w:ind w:left="720"/>
+        <w:rPr>
+          <w:rFonts w:ascii="Times New Roman" w:hAnsi="Times New Roman" w:cs="Times New Roman"/>
+          <w:sz w:val="24"/>
+          <w:szCs w:val="24"/>
+        </w:rPr>
       </w:pPr>
     </w:p>
     <w:p>
@@ -3387,28 +3755,61 @@
           <w:ilvl w:val="0"/>
           <w:numId w:val="13"/>
         </w:numPr>
-      </w:pPr>
-      <w:r>
+        <w:rPr>
+          <w:rFonts w:ascii="Times New Roman" w:hAnsi="Times New Roman" w:cs="Times New Roman"/>
+          <w:sz w:val="24"/>
+          <w:szCs w:val="24"/>
+        </w:rPr>
+      </w:pPr>
+      <w:r>
+        <w:rPr>
+          <w:rFonts w:ascii="Times New Roman" w:hAnsi="Times New Roman" w:cs="Times New Roman"/>
+          <w:sz w:val="24"/>
+          <w:szCs w:val="24"/>
+        </w:rPr>
         <w:t xml:space="preserve"> 2nd Iteration Progress Report </w:t>
       </w:r>
       <w:r>
+        <w:rPr>
+          <w:rFonts w:ascii="Times New Roman" w:hAnsi="Times New Roman" w:cs="Times New Roman"/>
+          <w:sz w:val="24"/>
+          <w:szCs w:val="24"/>
+        </w:rPr>
         <w:t xml:space="preserve"> </w:t>
       </w:r>
     </w:p>
     <w:p>
       <w:pPr>
         <w:ind w:left="720"/>
-      </w:pPr>
-      <w:r>
+        <w:rPr>
+          <w:rFonts w:ascii="Times New Roman" w:hAnsi="Times New Roman" w:cs="Times New Roman"/>
+          <w:sz w:val="24"/>
+          <w:szCs w:val="24"/>
+        </w:rPr>
+      </w:pPr>
+      <w:r>
+        <w:rPr>
+          <w:rFonts w:ascii="Times New Roman" w:hAnsi="Times New Roman" w:cs="Times New Roman"/>
+          <w:sz w:val="24"/>
+          <w:szCs w:val="24"/>
+        </w:rPr>
         <w:t>Write the 2</w:t>
       </w:r>
       <w:r>
         <w:rPr>
+          <w:rFonts w:ascii="Times New Roman" w:hAnsi="Times New Roman" w:cs="Times New Roman"/>
+          <w:sz w:val="24"/>
+          <w:szCs w:val="24"/>
           <w:vertAlign w:val="superscript"/>
         </w:rPr>
         <w:t>nd</w:t>
       </w:r>
       <w:r>
+        <w:rPr>
+          <w:rFonts w:ascii="Times New Roman" w:hAnsi="Times New Roman" w:cs="Times New Roman"/>
+          <w:sz w:val="24"/>
+          <w:szCs w:val="24"/>
+        </w:rPr>
         <w:t xml:space="preserve"> iteration progress report.</w:t>
       </w:r>
     </w:p>
@@ -3416,6 +3817,11 @@
       <w:pPr>
         <w:pStyle w:val="ListParagraph"/>
         <w:ind w:left="360"/>
+        <w:rPr>
+          <w:rFonts w:ascii="Times New Roman" w:hAnsi="Times New Roman" w:cs="Times New Roman"/>
+          <w:sz w:val="24"/>
+          <w:szCs w:val="24"/>
+        </w:rPr>
       </w:pPr>
     </w:p>
     <w:p>
@@ -3425,19 +3831,44 @@
           <w:ilvl w:val="0"/>
           <w:numId w:val="13"/>
         </w:numPr>
-      </w:pPr>
-      <w:r>
+        <w:rPr>
+          <w:rFonts w:ascii="Times New Roman" w:hAnsi="Times New Roman" w:cs="Times New Roman"/>
+          <w:sz w:val="24"/>
+          <w:szCs w:val="24"/>
+        </w:rPr>
+      </w:pPr>
+      <w:r>
+        <w:rPr>
+          <w:rFonts w:ascii="Times New Roman" w:hAnsi="Times New Roman" w:cs="Times New Roman"/>
+          <w:sz w:val="24"/>
+          <w:szCs w:val="24"/>
+        </w:rPr>
         <w:t>D</w:t>
       </w:r>
       <w:r>
+        <w:rPr>
+          <w:rFonts w:ascii="Times New Roman" w:hAnsi="Times New Roman" w:cs="Times New Roman"/>
+          <w:sz w:val="24"/>
+          <w:szCs w:val="24"/>
+        </w:rPr>
         <w:t xml:space="preserve">eploy to internet </w:t>
       </w:r>
     </w:p>
     <w:p>
       <w:pPr>
         <w:ind w:left="720"/>
-      </w:pPr>
-      <w:r>
+        <w:rPr>
+          <w:rFonts w:ascii="Times New Roman" w:hAnsi="Times New Roman" w:cs="Times New Roman"/>
+          <w:sz w:val="24"/>
+          <w:szCs w:val="24"/>
+        </w:rPr>
+      </w:pPr>
+      <w:r>
+        <w:rPr>
+          <w:rFonts w:ascii="Times New Roman" w:hAnsi="Times New Roman" w:cs="Times New Roman"/>
+          <w:sz w:val="24"/>
+          <w:szCs w:val="24"/>
+        </w:rPr>
         <w:t>Now that the system is ready, we can deploy it to the net, for actual usage.</w:t>
       </w:r>
     </w:p>
@@ -3448,8 +3879,18 @@
           <w:ilvl w:val="0"/>
           <w:numId w:val="13"/>
         </w:numPr>
-      </w:pPr>
-      <w:r>
+        <w:rPr>
+          <w:rFonts w:ascii="Times New Roman" w:hAnsi="Times New Roman" w:cs="Times New Roman"/>
+          <w:sz w:val="24"/>
+          <w:szCs w:val="24"/>
+        </w:rPr>
+      </w:pPr>
+      <w:r>
+        <w:rPr>
+          <w:rFonts w:ascii="Times New Roman" w:hAnsi="Times New Roman" w:cs="Times New Roman"/>
+          <w:sz w:val="24"/>
+          <w:szCs w:val="24"/>
+        </w:rPr>
         <w:t xml:space="preserve">JSP / HTML Front end </w:t>
       </w:r>
     </w:p>
@@ -3460,14 +3901,34 @@
           <w:ilvl w:val="1"/>
           <w:numId w:val="13"/>
         </w:numPr>
-      </w:pPr>
-      <w:r>
+        <w:rPr>
+          <w:rFonts w:ascii="Times New Roman" w:hAnsi="Times New Roman" w:cs="Times New Roman"/>
+          <w:sz w:val="24"/>
+          <w:szCs w:val="24"/>
+        </w:rPr>
+      </w:pPr>
+      <w:r>
+        <w:rPr>
+          <w:rFonts w:ascii="Times New Roman" w:hAnsi="Times New Roman" w:cs="Times New Roman"/>
+          <w:sz w:val="24"/>
+          <w:szCs w:val="24"/>
+        </w:rPr>
         <w:t>L</w:t>
       </w:r>
       <w:r>
+        <w:rPr>
+          <w:rFonts w:ascii="Times New Roman" w:hAnsi="Times New Roman" w:cs="Times New Roman"/>
+          <w:sz w:val="24"/>
+          <w:szCs w:val="24"/>
+        </w:rPr>
         <w:t xml:space="preserve">ogin user html front-end </w:t>
       </w:r>
       <w:r>
+        <w:rPr>
+          <w:rFonts w:ascii="Times New Roman" w:hAnsi="Times New Roman" w:cs="Times New Roman"/>
+          <w:sz w:val="24"/>
+          <w:szCs w:val="24"/>
+        </w:rPr>
         <w:t xml:space="preserve"> </w:t>
       </w:r>
     </w:p>
@@ -3478,11 +3939,26 @@
           <w:ilvl w:val="1"/>
           <w:numId w:val="13"/>
         </w:numPr>
-      </w:pPr>
-      <w:r>
+        <w:rPr>
+          <w:rFonts w:ascii="Times New Roman" w:hAnsi="Times New Roman" w:cs="Times New Roman"/>
+          <w:sz w:val="24"/>
+          <w:szCs w:val="24"/>
+        </w:rPr>
+      </w:pPr>
+      <w:r>
+        <w:rPr>
+          <w:rFonts w:ascii="Times New Roman" w:hAnsi="Times New Roman" w:cs="Times New Roman"/>
+          <w:sz w:val="24"/>
+          <w:szCs w:val="24"/>
+        </w:rPr>
         <w:t>B</w:t>
       </w:r>
       <w:r>
+        <w:rPr>
+          <w:rFonts w:ascii="Times New Roman" w:hAnsi="Times New Roman" w:cs="Times New Roman"/>
+          <w:sz w:val="24"/>
+          <w:szCs w:val="24"/>
+        </w:rPr>
         <w:t xml:space="preserve">ill history html front-end  </w:t>
       </w:r>
     </w:p>
@@ -3493,22 +3969,52 @@
           <w:ilvl w:val="1"/>
           <w:numId w:val="13"/>
         </w:numPr>
-      </w:pPr>
-      <w:r>
+        <w:rPr>
+          <w:rFonts w:ascii="Times New Roman" w:hAnsi="Times New Roman" w:cs="Times New Roman"/>
+          <w:sz w:val="24"/>
+          <w:szCs w:val="24"/>
+        </w:rPr>
+      </w:pPr>
+      <w:r>
+        <w:rPr>
+          <w:rFonts w:ascii="Times New Roman" w:hAnsi="Times New Roman" w:cs="Times New Roman"/>
+          <w:sz w:val="24"/>
+          <w:szCs w:val="24"/>
+        </w:rPr>
         <w:t>N</w:t>
       </w:r>
       <w:r>
+        <w:rPr>
+          <w:rFonts w:ascii="Times New Roman" w:hAnsi="Times New Roman" w:cs="Times New Roman"/>
+          <w:sz w:val="24"/>
+          <w:szCs w:val="24"/>
+        </w:rPr>
         <w:t>ew bill html frontend</w:t>
       </w:r>
     </w:p>
     <w:p>
       <w:pPr>
         <w:ind w:left="720"/>
-      </w:pPr>
-      <w:r>
+        <w:rPr>
+          <w:rFonts w:ascii="Times New Roman" w:hAnsi="Times New Roman" w:cs="Times New Roman"/>
+          <w:sz w:val="24"/>
+          <w:szCs w:val="24"/>
+        </w:rPr>
+      </w:pPr>
+      <w:r>
+        <w:rPr>
+          <w:rFonts w:ascii="Times New Roman" w:hAnsi="Times New Roman" w:cs="Times New Roman"/>
+          <w:sz w:val="24"/>
+          <w:szCs w:val="24"/>
+        </w:rPr>
         <w:t>Now that we have the text message and email capability working, for the ease of usability, we can have a web based front end, that might provide a bit extra power to the users, and some extra functionality, regarding their accounts.</w:t>
       </w:r>
       <w:r>
+        <w:rPr>
+          <w:rFonts w:ascii="Times New Roman" w:hAnsi="Times New Roman" w:cs="Times New Roman"/>
+          <w:sz w:val="24"/>
+          <w:szCs w:val="24"/>
+        </w:rPr>
         <w:t xml:space="preserve"> </w:t>
       </w:r>
     </w:p>
@@ -3519,16 +4025,36 @@
           <w:ilvl w:val="0"/>
           <w:numId w:val="13"/>
         </w:numPr>
-      </w:pPr>
-      <w:r>
+        <w:rPr>
+          <w:rFonts w:ascii="Times New Roman" w:hAnsi="Times New Roman" w:cs="Times New Roman"/>
+          <w:sz w:val="24"/>
+          <w:szCs w:val="24"/>
+        </w:rPr>
+      </w:pPr>
+      <w:r>
+        <w:rPr>
+          <w:rFonts w:ascii="Times New Roman" w:hAnsi="Times New Roman" w:cs="Times New Roman"/>
+          <w:sz w:val="24"/>
+          <w:szCs w:val="24"/>
+        </w:rPr>
         <w:t xml:space="preserve">2nd Iteration Demos </w:t>
       </w:r>
     </w:p>
     <w:p>
       <w:pPr>
         <w:ind w:left="720"/>
-      </w:pPr>
-      <w:r>
+        <w:rPr>
+          <w:rFonts w:ascii="Times New Roman" w:hAnsi="Times New Roman" w:cs="Times New Roman"/>
+          <w:sz w:val="24"/>
+          <w:szCs w:val="24"/>
+        </w:rPr>
+      </w:pPr>
+      <w:r>
+        <w:rPr>
+          <w:rFonts w:ascii="Times New Roman" w:hAnsi="Times New Roman" w:cs="Times New Roman"/>
+          <w:sz w:val="24"/>
+          <w:szCs w:val="24"/>
+        </w:rPr>
         <w:t>Get ready for the final presentation.</w:t>
       </w:r>
     </w:p>
@@ -3549,7 +4075,63 @@
         </w:rPr>
       </w:pPr>
       <w:r>
+        <w:rPr>
+          <w:rFonts w:ascii="Times New Roman" w:hAnsi="Times New Roman" w:cs="Times New Roman"/>
+          <w:sz w:val="24"/>
+          <w:szCs w:val="24"/>
+        </w:rPr>
         <w:t>2nd Iteration Final Report</w:t>
+      </w:r>
+    </w:p>
+    <w:p>
+      <w:pPr>
+        <w:ind w:firstLine="720"/>
+        <w:jc w:val="both"/>
+        <w:rPr>
+          <w:rFonts w:ascii="Times New Roman" w:hAnsi="Times New Roman" w:cs="Times New Roman"/>
+          <w:sz w:val="24"/>
+          <w:szCs w:val="24"/>
+        </w:rPr>
+      </w:pPr>
+      <w:r>
+        <w:rPr>
+          <w:rFonts w:ascii="Times New Roman" w:hAnsi="Times New Roman" w:cs="Times New Roman"/>
+          <w:sz w:val="24"/>
+          <w:szCs w:val="24"/>
+        </w:rPr>
+        <w:t>Write t</w:t>
+      </w:r>
+      <w:r>
+        <w:rPr>
+          <w:rFonts w:ascii="Times New Roman" w:hAnsi="Times New Roman" w:cs="Times New Roman"/>
+          <w:sz w:val="24"/>
+          <w:szCs w:val="24"/>
+        </w:rPr>
+        <w:t xml:space="preserve">he final </w:t>
+      </w:r>
+      <w:r>
+        <w:rPr>
+          <w:rFonts w:ascii="Times New Roman" w:hAnsi="Times New Roman" w:cs="Times New Roman"/>
+          <w:sz w:val="24"/>
+          <w:szCs w:val="24"/>
+        </w:rPr>
+        <w:t>report that</w:t>
+      </w:r>
+      <w:r>
+        <w:rPr>
+          <w:rFonts w:ascii="Times New Roman" w:hAnsi="Times New Roman" w:cs="Times New Roman"/>
+          <w:sz w:val="24"/>
+          <w:szCs w:val="24"/>
+        </w:rPr>
+        <w:t xml:space="preserve"> might include all the work done</w:t>
+      </w:r>
+      <w:r>
+        <w:rPr>
+          <w:rFonts w:ascii="Times New Roman" w:hAnsi="Times New Roman" w:cs="Times New Roman"/>
+          <w:sz w:val="24"/>
+          <w:szCs w:val="24"/>
+        </w:rPr>
+        <w:t>.</w:t>
       </w:r>
     </w:p>
     <w:p>
@@ -3564,56 +4146,6 @@
           <w:shd w:val="clear" w:color="auto" w:fill="F3F3F3"/>
         </w:rPr>
       </w:pPr>
-      <w:r>
-        <w:rPr>
-          <w:rFonts w:ascii="Times New Roman" w:hAnsi="Times New Roman" w:cs="Times New Roman"/>
-          <w:color w:val="000000"/>
-          <w:sz w:val="24"/>
-          <w:szCs w:val="24"/>
-          <w:shd w:val="clear" w:color="auto" w:fill="F3F3F3"/>
-        </w:rPr>
-        <w:t>Write t</w:t>
-      </w:r>
-      <w:r>
-        <w:rPr>
-          <w:rFonts w:ascii="Times New Roman" w:hAnsi="Times New Roman" w:cs="Times New Roman"/>
-          <w:color w:val="000000"/>
-          <w:sz w:val="24"/>
-          <w:szCs w:val="24"/>
-          <w:shd w:val="clear" w:color="auto" w:fill="F3F3F3"/>
-        </w:rPr>
-        <w:t xml:space="preserve">he final </w:t>
-      </w:r>
-      <w:r>
-        <w:rPr>
-          <w:rFonts w:ascii="Times New Roman" w:hAnsi="Times New Roman" w:cs="Times New Roman"/>
-          <w:color w:val="000000"/>
-          <w:sz w:val="24"/>
-          <w:szCs w:val="24"/>
-          <w:shd w:val="clear" w:color="auto" w:fill="F3F3F3"/>
-        </w:rPr>
-        <w:t>report that</w:t>
-      </w:r>
-      <w:r>
-        <w:rPr>
-          <w:rFonts w:ascii="Times New Roman" w:hAnsi="Times New Roman" w:cs="Times New Roman"/>
-          <w:color w:val="000000"/>
-          <w:sz w:val="24"/>
-          <w:szCs w:val="24"/>
-          <w:shd w:val="clear" w:color="auto" w:fill="F3F3F3"/>
-        </w:rPr>
-        <w:t xml:space="preserve"> might include all the work done</w:t>
-      </w:r>
-      <w:r>
-        <w:rPr>
-          <w:rFonts w:ascii="Times New Roman" w:hAnsi="Times New Roman" w:cs="Times New Roman"/>
-          <w:color w:val="000000"/>
-          <w:sz w:val="24"/>
-          <w:szCs w:val="24"/>
-          <w:shd w:val="clear" w:color="auto" w:fill="F3F3F3"/>
-        </w:rPr>
-        <w:t>.</w:t>
-      </w:r>
     </w:p>
     <w:p>
       <w:pPr>
@@ -3708,46 +4240,6 @@
     </w:p>
     <w:p>
       <w:pPr>
-        <w:ind w:left="720"/>
-        <w:jc w:val="both"/>
-        <w:rPr>
-          <w:rFonts w:ascii="Times New Roman" w:hAnsi="Times New Roman" w:cs="Times New Roman"/>
-          <w:color w:val="000000"/>
-          <w:sz w:val="24"/>
-          <w:szCs w:val="24"/>
-          <w:shd w:val="clear" w:color="auto" w:fill="F3F3F3"/>
-        </w:rPr>
-      </w:pPr>
-    </w:p>
-    <w:p>
-      <w:pPr>
-        <w:ind w:left="720"/>
-        <w:jc w:val="both"/>
-        <w:rPr>
-          <w:rFonts w:ascii="Times New Roman" w:hAnsi="Times New Roman" w:cs="Times New Roman"/>
-          <w:color w:val="000000"/>
-          <w:sz w:val="24"/>
-          <w:szCs w:val="24"/>
-          <w:shd w:val="clear" w:color="auto" w:fill="F3F3F3"/>
-        </w:rPr>
-      </w:pPr>
-    </w:p>
-    <w:p>
-      <w:pPr>
-        <w:pStyle w:val="Heading1"/>
-        <w:rPr>
-          <w:rFonts w:ascii="Times New Roman" w:eastAsiaTheme="minorHAnsi" w:hAnsi="Times New Roman" w:cs="Times New Roman"/>
-          <w:b w:val="0"/>
-          <w:bCs w:val="0"/>
-          <w:color w:val="000000"/>
-          <w:sz w:val="24"/>
-          <w:szCs w:val="24"/>
-          <w:shd w:val="clear" w:color="auto" w:fill="F3F3F3"/>
-        </w:rPr>
-      </w:pPr>
-    </w:p>
-    <w:p>
-      <w:pPr>
         <w:pStyle w:val="Heading1"/>
         <w:rPr>
           <w:sz w:val="44"/>
@@ -3759,6 +4251,7 @@
           <w:sz w:val="44"/>
           <w:szCs w:val="44"/>
         </w:rPr>
+        <w:lastRenderedPageBreak/>
         <w:t>4</w:t>
       </w:r>
       <w:r>
@@ -3855,7 +4348,10 @@
       </w:pPr>
       <w:r>
         <w:rPr>
+          <w:rFonts w:ascii="Times New Roman" w:hAnsi="Times New Roman" w:cs="Times New Roman"/>
           <w:noProof/>
+          <w:sz w:val="24"/>
+          <w:szCs w:val="24"/>
         </w:rPr>
         <w:t>The schedule is attached on the next page.</w:t>
       </w:r>
@@ -3914,26 +4410,12 @@
         <w:t>There are no controversies among the team at this point.</w:t>
       </w:r>
     </w:p>
-    <w:p>
-      <w:pPr>
-        <w:pStyle w:val="Heading1"/>
-        <w:jc w:val="center"/>
-        <w:rPr>
-          <w:rFonts w:eastAsia="Times New Roman"/>
-        </w:rPr>
-      </w:pPr>
-      <w:r>
-        <w:rPr>
-          <w:rFonts w:eastAsia="Times New Roman"/>
-        </w:rPr>
-        <w:t>THE END</w:t>
-      </w:r>
-    </w:p>
     <w:sectPr>
       <w:footerReference w:type="default" r:id="rId12"/>
       <w:pgSz w:w="12240" w:h="15840"/>
-      <w:pgMar w:top="1440" w:right="1440" w:bottom="1440" w:left="1440" w:gutter="0"/>
+      <w:pgMar w:top="1440" w:right="1440" w:bottom="1440" w:left="1440" w:header="720" w:footer="720" w:gutter="0"/>
       <w:pgNumType w:start="0"/>
+      <w:cols w:space="720"/>
       <w:titlePg/>
       <w:docGrid w:linePitch="360"/>
     </w:sectPr>
@@ -3942,7 +4424,7 @@
 </file>
 
 <file path=word/endnotes.xml><?xml version="1.0" encoding="utf-8"?>
-<w:endnotes xmlns:mo="http://schemas.microsoft.com/office/mac/office/2008/main" xmlns:ve="http://schemas.openxmlformats.org/markup-compatibility/2006" xmlns:mv="urn:schemas-microsoft-com:mac:vml" xmlns:o="urn:schemas-microsoft-com:office:office" xmlns:r="http://schemas.openxmlformats.org/officeDocument/2006/relationships" xmlns:m="http://schemas.openxmlformats.org/officeDocument/2006/math" xmlns:v="urn:schemas-microsoft-com:vml" xmlns:wp="http://schemas.openxmlformats.org/drawingml/2006/wordprocessingDrawing" xmlns:w10="urn:schemas-microsoft-com:office:word" xmlns:w="http://schemas.openxmlformats.org/wordprocessingml/2006/main" xmlns:wne="http://schemas.microsoft.com/office/word/2006/wordml">
+<w:endnotes xmlns:ve="http://schemas.openxmlformats.org/markup-compatibility/2006" xmlns:o="urn:schemas-microsoft-com:office:office" xmlns:r="http://schemas.openxmlformats.org/officeDocument/2006/relationships" xmlns:m="http://schemas.openxmlformats.org/officeDocument/2006/math" xmlns:v="urn:schemas-microsoft-com:vml" xmlns:wp="http://schemas.openxmlformats.org/drawingml/2006/wordprocessingDrawing" xmlns:w10="urn:schemas-microsoft-com:office:word" xmlns:w="http://schemas.openxmlformats.org/wordprocessingml/2006/main" xmlns:wne="http://schemas.microsoft.com/office/word/2006/wordml">
   <w:endnote w:type="separator" w:id="-1">
     <w:p>
       <w:pPr>
@@ -3967,7 +4449,7 @@
 </file>
 
 <file path=word/footer1.xml><?xml version="1.0" encoding="utf-8"?>
-<w:ftr xmlns:mo="http://schemas.microsoft.com/office/mac/office/2008/main" xmlns:ve="http://schemas.openxmlformats.org/markup-compatibility/2006" xmlns:mv="urn:schemas-microsoft-com:mac:vml" xmlns:o="urn:schemas-microsoft-com:office:office" xmlns:r="http://schemas.openxmlformats.org/officeDocument/2006/relationships" xmlns:m="http://schemas.openxmlformats.org/officeDocument/2006/math" xmlns:v="urn:schemas-microsoft-com:vml" xmlns:wp="http://schemas.openxmlformats.org/drawingml/2006/wordprocessingDrawing" xmlns:w10="urn:schemas-microsoft-com:office:word" xmlns:w="http://schemas.openxmlformats.org/wordprocessingml/2006/main" xmlns:wne="http://schemas.microsoft.com/office/word/2006/wordml">
+<w:ftr xmlns:ve="http://schemas.openxmlformats.org/markup-compatibility/2006" xmlns:o="urn:schemas-microsoft-com:office:office" xmlns:r="http://schemas.openxmlformats.org/officeDocument/2006/relationships" xmlns:m="http://schemas.openxmlformats.org/officeDocument/2006/math" xmlns:v="urn:schemas-microsoft-com:vml" xmlns:wp="http://schemas.openxmlformats.org/drawingml/2006/wordprocessingDrawing" xmlns:w10="urn:schemas-microsoft-com:office:word" xmlns:w="http://schemas.openxmlformats.org/wordprocessingml/2006/main" xmlns:wne="http://schemas.microsoft.com/office/word/2006/wordml">
   <w:sdt>
     <w:sdtPr>
       <w:id w:val="2342543"/>
@@ -3987,7 +4469,7 @@
             <w:rPr>
               <w:noProof/>
             </w:rPr>
-            <w:t>8</w:t>
+            <w:t>1</w:t>
           </w:r>
         </w:fldSimple>
       </w:p>
@@ -4003,7 +4485,7 @@
 </file>
 
 <file path=word/footnotes.xml><?xml version="1.0" encoding="utf-8"?>
-<w:footnotes xmlns:mo="http://schemas.microsoft.com/office/mac/office/2008/main" xmlns:ve="http://schemas.openxmlformats.org/markup-compatibility/2006" xmlns:mv="urn:schemas-microsoft-com:mac:vml" xmlns:o="urn:schemas-microsoft-com:office:office" xmlns:r="http://schemas.openxmlformats.org/officeDocument/2006/relationships" xmlns:m="http://schemas.openxmlformats.org/officeDocument/2006/math" xmlns:v="urn:schemas-microsoft-com:vml" xmlns:wp="http://schemas.openxmlformats.org/drawingml/2006/wordprocessingDrawing" xmlns:w10="urn:schemas-microsoft-com:office:word" xmlns:w="http://schemas.openxmlformats.org/wordprocessingml/2006/main" xmlns:wne="http://schemas.microsoft.com/office/word/2006/wordml">
+<w:footnotes xmlns:ve="http://schemas.openxmlformats.org/markup-compatibility/2006" xmlns:o="urn:schemas-microsoft-com:office:office" xmlns:r="http://schemas.openxmlformats.org/officeDocument/2006/relationships" xmlns:m="http://schemas.openxmlformats.org/officeDocument/2006/math" xmlns:v="urn:schemas-microsoft-com:vml" xmlns:wp="http://schemas.openxmlformats.org/drawingml/2006/wordprocessingDrawing" xmlns:w10="urn:schemas-microsoft-com:office:word" xmlns:w="http://schemas.openxmlformats.org/wordprocessingml/2006/main" xmlns:wne="http://schemas.microsoft.com/office/word/2006/wordml">
   <w:footnote w:type="separator" w:id="-1">
     <w:p>
       <w:pPr>
@@ -4028,7 +4510,7 @@
 </file>
 
 <file path=word/numbering.xml><?xml version="1.0" encoding="utf-8"?>
-<w:numbering xmlns:mo="http://schemas.microsoft.com/office/mac/office/2008/main" xmlns:ve="http://schemas.openxmlformats.org/markup-compatibility/2006" xmlns:mv="urn:schemas-microsoft-com:mac:vml" xmlns:o="urn:schemas-microsoft-com:office:office" xmlns:r="http://schemas.openxmlformats.org/officeDocument/2006/relationships" xmlns:m="http://schemas.openxmlformats.org/officeDocument/2006/math" xmlns:v="urn:schemas-microsoft-com:vml" xmlns:wp="http://schemas.openxmlformats.org/drawingml/2006/wordprocessingDrawing" xmlns:w10="urn:schemas-microsoft-com:office:word" xmlns:w="http://schemas.openxmlformats.org/wordprocessingml/2006/main" xmlns:wne="http://schemas.microsoft.com/office/word/2006/wordml">
+<w:numbering xmlns:ve="http://schemas.openxmlformats.org/markup-compatibility/2006" xmlns:o="urn:schemas-microsoft-com:office:office" xmlns:r="http://schemas.openxmlformats.org/officeDocument/2006/relationships" xmlns:m="http://schemas.openxmlformats.org/officeDocument/2006/math" xmlns:v="urn:schemas-microsoft-com:vml" xmlns:wp="http://schemas.openxmlformats.org/drawingml/2006/wordprocessingDrawing" xmlns:w10="urn:schemas-microsoft-com:office:word" xmlns:w="http://schemas.openxmlformats.org/wordprocessingml/2006/main" xmlns:wne="http://schemas.microsoft.com/office/word/2006/wordml">
   <w:abstractNum w:abstractNumId="0">
     <w:nsid w:val="12033331"/>
     <w:multiLevelType w:val="hybridMultilevel"/>
@@ -5296,7 +5778,7 @@
       </w:pPr>
     </w:pPrDefault>
   </w:docDefaults>
-  <w:latentStyles w:defLockedState="0" w:defUIPriority="99" w:defSemiHidden="1" w:defUnhideWhenUsed="1" w:defQFormat="0" w:count="276">
+  <w:latentStyles w:defLockedState="0" w:defUIPriority="99" w:defSemiHidden="1" w:defUnhideWhenUsed="1" w:defQFormat="0" w:count="267">
     <w:lsdException w:name="Normal" w:semiHidden="0" w:uiPriority="0" w:unhideWhenUsed="0" w:qFormat="1"/>
     <w:lsdException w:name="heading 1" w:semiHidden="0" w:uiPriority="9" w:unhideWhenUsed="0" w:qFormat="1"/>
     <w:lsdException w:name="heading 2" w:uiPriority="9" w:qFormat="1"/>
@@ -5599,11 +6081,13 @@
   </w:style>
   <w:style w:type="character" w:default="1" w:styleId="DefaultParagraphFont">
     <w:name w:val="Default Paragraph Font"/>
+    <w:uiPriority w:val="1"/>
     <w:semiHidden/>
     <w:unhideWhenUsed/>
   </w:style>
   <w:style w:type="table" w:default="1" w:styleId="TableNormal">
     <w:name w:val="Normal Table"/>
+    <w:uiPriority w:val="99"/>
     <w:semiHidden/>
     <w:unhideWhenUsed/>
     <w:qFormat/>
@@ -5619,6 +6103,7 @@
   </w:style>
   <w:style w:type="numbering" w:default="1" w:styleId="NoList">
     <w:name w:val="No List"/>
+    <w:uiPriority w:val="99"/>
     <w:semiHidden/>
     <w:unhideWhenUsed/>
   </w:style>
@@ -6170,7 +6655,7 @@
 </file>
 
 <file path=customXml/itemProps1.xml><?xml version="1.0" encoding="utf-8"?>
-<ds:datastoreItem xmlns:ds="http://schemas.openxmlformats.org/officeDocument/2006/customXml" ds:itemID="{B67B6A42-6955-344A-9A21-1E41836A1C3B}">
+<ds:datastoreItem xmlns:ds="http://schemas.openxmlformats.org/officeDocument/2006/customXml" ds:itemID="{7CF9ED2B-E347-40A6-B2BA-012B26BDD592}">
   <ds:schemaRefs>
     <ds:schemaRef ds:uri="http://schemas.openxmlformats.org/officeDocument/2006/bibliography"/>
   </ds:schemaRefs>

</xml_diff>